<commit_message>
realizzazione diagramma in sequenza
NOTA: restartLife da rimuovere
verifica messaggio 70

Co-Authored-By: jacopobellosi <79263590+jacopobellosi@users.noreply.github.com>
</commit_message>
<xml_diff>
--- a/Documentazione/Documentazione.docx
+++ b/Documentazione/Documentazione.docx
@@ -4365,7 +4365,7 @@
         </w:rPr>
         <w:lastRenderedPageBreak/>
         <w:drawing>
-          <wp:anchor distT="0" distB="0" distL="114300" distR="114300" simplePos="0" relativeHeight="251659264" behindDoc="1" locked="0" layoutInCell="1" allowOverlap="1" wp14:anchorId="68FA2A93" wp14:editId="40C149BF">
+          <wp:anchor distT="0" distB="0" distL="114300" distR="114300" simplePos="0" relativeHeight="251659264" behindDoc="1" locked="0" layoutInCell="1" allowOverlap="1" wp14:anchorId="68FA2A93" wp14:editId="5FDA1413">
             <wp:simplePos x="0" y="0"/>
             <wp:positionH relativeFrom="column">
               <wp:posOffset>3656330</wp:posOffset>
@@ -4767,7 +4767,15 @@
         <w:jc w:val="both"/>
       </w:pPr>
       <w:r>
-        <w:t xml:space="preserve">Il modello di processo scelto per lo sviluppo dell’applicativo è un metodo agile nello specifico eXtreme Programming. La scelta di un process model di tipo AGILE ci permette di non preoccuparci troppo dei </w:t>
+        <w:t xml:space="preserve">Il modello di processo scelto per lo sviluppo dell’applicativo è un metodo agile nello specifico eXtreme Programming. La scelta di un </w:t>
+      </w:r>
+      <w:proofErr w:type="spellStart"/>
+      <w:r>
+        <w:t>process</w:t>
+      </w:r>
+      <w:proofErr w:type="spellEnd"/>
+      <w:r>
+        <w:t xml:space="preserve"> model di tipo AGILE ci permette di non preoccuparci troppo dei </w:t>
       </w:r>
       <w:r>
         <w:t>tempi</w:t>
@@ -4924,7 +4932,15 @@
         <w:jc w:val="both"/>
       </w:pPr>
       <w:r>
-        <w:t>Come strumento per la gestione della configurazione abbiamo utilizzato GitHub, il quale ci ha permesso di tenere traccia di tutti gli artefatti realizzati, e delle modifiche effettuate dagli altri componenti del gruppo. Ogni commit con annessa descrizione della modifica/progresso rappresenta i cambiamenti eseguiti nel codice</w:t>
+        <w:t xml:space="preserve">Come strumento per la gestione della configurazione abbiamo utilizzato GitHub, il quale ci ha permesso di tenere traccia di tutti gli artefatti realizzati, e delle modifiche effettuate dagli altri componenti del gruppo. Ogni </w:t>
+      </w:r>
+      <w:proofErr w:type="spellStart"/>
+      <w:r>
+        <w:t>commit</w:t>
+      </w:r>
+      <w:proofErr w:type="spellEnd"/>
+      <w:r>
+        <w:t xml:space="preserve"> con annessa descrizione della modifica/progresso rappresenta i cambiamenti eseguiti nel codice</w:t>
       </w:r>
       <w:r>
         <w:t xml:space="preserve">, visibili da </w:t>
@@ -6036,7 +6052,15 @@
         <w:t xml:space="preserve"> </w:t>
       </w:r>
       <w:r>
-        <w:t>essendo un semplice eseguibile .jar non sono necessarie ulteriori installazioni né determinati requisiti a livello di OS né AP</w:t>
+        <w:t>essendo un semplice eseguibile .</w:t>
+      </w:r>
+      <w:proofErr w:type="spellStart"/>
+      <w:r>
+        <w:t>jar</w:t>
+      </w:r>
+      <w:proofErr w:type="spellEnd"/>
+      <w:r>
+        <w:t xml:space="preserve"> non sono necessarie ulteriori installazioni né determinati requisiti a livello di OS né AP</w:t>
       </w:r>
       <w:r>
         <w:t>I</w:t>
@@ -6068,7 +6092,6 @@
       </w:pPr>
       <w:bookmarkStart w:id="21" w:name="_Toc154826126"/>
       <w:r>
-        <w:lastRenderedPageBreak/>
         <w:t>Modeling</w:t>
       </w:r>
       <w:bookmarkEnd w:id="21"/>
@@ -6109,38 +6132,91 @@
     <w:p>
       <w:pPr>
         <w:pStyle w:val="Corpo"/>
+        <w:spacing w:after="0"/>
+      </w:pPr>
+      <w:r>
+        <w:t>Di seguito il diagramma delle classi, abbiamo utilizzato principalmente associazioni 1-1, inoltre per evidenziare meglio le generalizzazioni abbiamo scelto di utilizzare due colori:</w:t>
+      </w:r>
+    </w:p>
+    <w:p>
+      <w:pPr>
+        <w:pStyle w:val="Corpo"/>
+        <w:numPr>
+          <w:ilvl w:val="0"/>
+          <w:numId w:val="9"/>
+        </w:numPr>
+        <w:spacing w:after="0"/>
+      </w:pPr>
+      <w:r>
+        <w:t xml:space="preserve">Il blu per le estensioni di </w:t>
+      </w:r>
+      <w:proofErr w:type="spellStart"/>
+      <w:r>
+        <w:t>Entity</w:t>
+      </w:r>
+      <w:proofErr w:type="spellEnd"/>
+      <w:r>
+        <w:t>;</w:t>
+      </w:r>
+    </w:p>
+    <w:p>
+      <w:pPr>
+        <w:pStyle w:val="Corpo"/>
+        <w:numPr>
+          <w:ilvl w:val="0"/>
+          <w:numId w:val="9"/>
+        </w:numPr>
+        <w:spacing w:after="0"/>
+      </w:pPr>
+      <w:r>
+        <w:t xml:space="preserve">Il verde per le estensioni di </w:t>
+      </w:r>
+      <w:proofErr w:type="spellStart"/>
+      <w:r>
+        <w:t>GameObject</w:t>
+      </w:r>
+      <w:proofErr w:type="spellEnd"/>
+      <w:r>
+        <w:t>.</w:t>
+      </w:r>
+    </w:p>
+    <w:p>
+      <w:pPr>
+        <w:pStyle w:val="Corpo"/>
       </w:pPr>
       <w:r>
         <w:rPr>
           <w:noProof/>
         </w:rPr>
+        <w:lastRenderedPageBreak/>
         <w:drawing>
-          <wp:anchor distT="0" distB="0" distL="114300" distR="114300" simplePos="0" relativeHeight="251663360" behindDoc="1" locked="0" layoutInCell="1" allowOverlap="1" wp14:anchorId="2CDBE8C5" wp14:editId="0699438E">
+          <wp:anchor distT="0" distB="0" distL="114300" distR="114300" simplePos="0" relativeHeight="251663360" behindDoc="1" locked="0" layoutInCell="1" allowOverlap="1" wp14:anchorId="2CDBE8C5" wp14:editId="5D033A22">
             <wp:simplePos x="0" y="0"/>
             <wp:positionH relativeFrom="column">
-              <wp:posOffset>0</wp:posOffset>
+              <wp:posOffset>-96982</wp:posOffset>
             </wp:positionH>
             <wp:positionV relativeFrom="paragraph">
-              <wp:posOffset>64135</wp:posOffset>
+              <wp:posOffset>49645</wp:posOffset>
             </wp:positionV>
-            <wp:extent cx="6827520" cy="8898255"/>
-            <wp:effectExtent l="0" t="0" r="0" b="0"/>
+            <wp:extent cx="6924502" cy="9385946"/>
+            <wp:effectExtent l="0" t="0" r="0" b="5715"/>
             <wp:wrapTight wrapText="bothSides">
               <wp:wrapPolygon edited="0">
-                <wp:start x="2893" y="0"/>
-                <wp:lineTo x="2833" y="2220"/>
-                <wp:lineTo x="0" y="2312"/>
-                <wp:lineTo x="0" y="18590"/>
-                <wp:lineTo x="4158" y="19237"/>
-                <wp:lineTo x="4158" y="21549"/>
-                <wp:lineTo x="7473" y="21549"/>
-                <wp:lineTo x="7473" y="19237"/>
-                <wp:lineTo x="20732" y="18543"/>
-                <wp:lineTo x="20853" y="5919"/>
-                <wp:lineTo x="21516" y="5873"/>
-                <wp:lineTo x="21516" y="231"/>
-                <wp:lineTo x="19828" y="0"/>
-                <wp:lineTo x="2893" y="0"/>
+                <wp:start x="2853" y="0"/>
+                <wp:lineTo x="2793" y="2104"/>
+                <wp:lineTo x="0" y="2367"/>
+                <wp:lineTo x="0" y="18588"/>
+                <wp:lineTo x="4160" y="18939"/>
+                <wp:lineTo x="4160" y="21569"/>
+                <wp:lineTo x="7488" y="21569"/>
+                <wp:lineTo x="7488" y="18939"/>
+                <wp:lineTo x="13787" y="18939"/>
+                <wp:lineTo x="20859" y="18588"/>
+                <wp:lineTo x="20800" y="6313"/>
+                <wp:lineTo x="21513" y="5875"/>
+                <wp:lineTo x="21513" y="219"/>
+                <wp:lineTo x="19849" y="0"/>
+                <wp:lineTo x="2853" y="0"/>
               </wp:wrapPolygon>
             </wp:wrapTight>
             <wp:docPr id="1792260334" name="Immagine 1" descr="Immagine che contiene testo, schermata, Rettangolo, quadrato&#10;&#10;Descrizione generata automaticamente"/>
@@ -6169,7 +6245,7 @@
                   <pic:spPr>
                     <a:xfrm>
                       <a:off x="0" y="0"/>
-                      <a:ext cx="6827520" cy="8898255"/>
+                      <a:ext cx="6926145" cy="9388173"/>
                     </a:xfrm>
                     <a:prstGeom prst="rect">
                       <a:avLst/>
@@ -6267,7 +6343,7 @@
           <w:iCs/>
           <w:color w:val="262626" w:themeColor="text1" w:themeTint="D9"/>
         </w:rPr>
-        <w:t>7.4 Il diagramma di comunicazione</w:t>
+        <w:t>7.4 Il diagramma d</w:t>
       </w:r>
       <w:bookmarkEnd w:id="25"/>
       <w:r>
@@ -6276,7 +6352,7 @@
           <w:iCs/>
           <w:color w:val="262626" w:themeColor="text1" w:themeTint="D9"/>
         </w:rPr>
-        <w:t xml:space="preserve"> </w:t>
+        <w:t>elle attività</w:t>
       </w:r>
     </w:p>
     <w:p>
@@ -6296,9 +6372,17 @@
           <w:iCs/>
           <w:color w:val="262626" w:themeColor="text1" w:themeTint="D9"/>
         </w:rPr>
-        <w:t>7.5 Il diagramma dei componenti</w:t>
+        <w:t xml:space="preserve">7.5 Il diagramma dei </w:t>
       </w:r>
       <w:bookmarkEnd w:id="26"/>
+      <w:r>
+        <w:rPr>
+          <w:i/>
+          <w:iCs/>
+          <w:color w:val="262626" w:themeColor="text1" w:themeTint="D9"/>
+        </w:rPr>
+        <w:t>casi d’uso</w:t>
+      </w:r>
     </w:p>
     <w:p>
       <w:pPr>

</xml_diff>

<commit_message>
piccole aggiunte maintenance e managment
</commit_message>
<xml_diff>
--- a/Documentazione/Documentazione.docx
+++ b/Documentazione/Documentazione.docx
@@ -59,6 +59,7 @@
           <w:szCs w:val="144"/>
         </w:rPr>
       </w:pPr>
+      <w:proofErr w:type="spellStart"/>
       <w:r>
         <w:rPr>
           <w:rFonts w:ascii="PacFont Good" w:hAnsi="PacFont Good"/>
@@ -73,7 +74,16 @@
           <w:sz w:val="144"/>
           <w:szCs w:val="144"/>
         </w:rPr>
-        <w:t>PAC-MAN</w:t>
+        <w:t>PAC</w:t>
+      </w:r>
+      <w:proofErr w:type="spellEnd"/>
+      <w:r>
+        <w:rPr>
+          <w:rFonts w:ascii="PacFont Good" w:hAnsi="PacFont Good"/>
+          <w:sz w:val="144"/>
+          <w:szCs w:val="144"/>
+        </w:rPr>
+        <w:t>-MAN</w:t>
       </w:r>
     </w:p>
     <w:p>
@@ -86,6 +96,7 @@
           <w:szCs w:val="96"/>
         </w:rPr>
       </w:pPr>
+      <w:proofErr w:type="spellStart"/>
       <w:r>
         <w:rPr>
           <w:rFonts w:ascii="PacFont Good" w:hAnsi="PacFont Good"/>
@@ -94,6 +105,7 @@
         </w:rPr>
         <w:t>documentatione</w:t>
       </w:r>
+      <w:proofErr w:type="spellEnd"/>
     </w:p>
     <w:p>
       <w:pPr>
@@ -150,6 +162,7 @@
           <w:szCs w:val="20"/>
         </w:rPr>
       </w:pPr>
+      <w:proofErr w:type="spellStart"/>
       <w:r>
         <w:rPr>
           <w:rFonts w:ascii="namco regular" w:hAnsi="namco regular" w:cstheme="minorHAnsi"/>
@@ -159,8 +172,9 @@
           <w:sz w:val="20"/>
           <w:szCs w:val="20"/>
         </w:rPr>
-        <w:t xml:space="preserve">bellosi jacopo </w:t>
-      </w:r>
+        <w:t>bellosi</w:t>
+      </w:r>
+      <w:proofErr w:type="spellEnd"/>
       <w:r>
         <w:rPr>
           <w:rFonts w:ascii="namco regular" w:hAnsi="namco regular" w:cstheme="minorHAnsi"/>
@@ -170,6 +184,41 @@
           <w:sz w:val="20"/>
           <w:szCs w:val="20"/>
         </w:rPr>
+        <w:t xml:space="preserve"> </w:t>
+      </w:r>
+      <w:proofErr w:type="spellStart"/>
+      <w:r>
+        <w:rPr>
+          <w:rFonts w:ascii="namco regular" w:hAnsi="namco regular" w:cstheme="minorHAnsi"/>
+          <w:b/>
+          <w:bCs/>
+          <w:color w:val="7F7F7F" w:themeColor="text1" w:themeTint="80"/>
+          <w:sz w:val="20"/>
+          <w:szCs w:val="20"/>
+        </w:rPr>
+        <w:t>jacopo</w:t>
+      </w:r>
+      <w:proofErr w:type="spellEnd"/>
+      <w:r>
+        <w:rPr>
+          <w:rFonts w:ascii="namco regular" w:hAnsi="namco regular" w:cstheme="minorHAnsi"/>
+          <w:b/>
+          <w:bCs/>
+          <w:color w:val="7F7F7F" w:themeColor="text1" w:themeTint="80"/>
+          <w:sz w:val="20"/>
+          <w:szCs w:val="20"/>
+        </w:rPr>
+        <w:t xml:space="preserve"> </w:t>
+      </w:r>
+      <w:r>
+        <w:rPr>
+          <w:rFonts w:ascii="namco regular" w:hAnsi="namco regular" w:cstheme="minorHAnsi"/>
+          <w:b/>
+          <w:bCs/>
+          <w:color w:val="7F7F7F" w:themeColor="text1" w:themeTint="80"/>
+          <w:sz w:val="20"/>
+          <w:szCs w:val="20"/>
+        </w:rPr>
         <w:tab/>
       </w:r>
       <w:r>
@@ -250,7 +299,31 @@
           <w:sz w:val="20"/>
           <w:szCs w:val="20"/>
         </w:rPr>
-        <w:t xml:space="preserve">longhi lara </w:t>
+        <w:t xml:space="preserve">longhi </w:t>
+      </w:r>
+      <w:proofErr w:type="spellStart"/>
+      <w:r>
+        <w:rPr>
+          <w:rFonts w:ascii="namco regular" w:hAnsi="namco regular" w:cstheme="minorHAnsi"/>
+          <w:b/>
+          <w:bCs/>
+          <w:color w:val="7F7F7F" w:themeColor="text1" w:themeTint="80"/>
+          <w:sz w:val="20"/>
+          <w:szCs w:val="20"/>
+        </w:rPr>
+        <w:t>lara</w:t>
+      </w:r>
+      <w:proofErr w:type="spellEnd"/>
+      <w:r>
+        <w:rPr>
+          <w:rFonts w:ascii="namco regular" w:hAnsi="namco regular" w:cstheme="minorHAnsi"/>
+          <w:b/>
+          <w:bCs/>
+          <w:color w:val="7F7F7F" w:themeColor="text1" w:themeTint="80"/>
+          <w:sz w:val="20"/>
+          <w:szCs w:val="20"/>
+        </w:rPr>
+        <w:t xml:space="preserve"> </w:t>
       </w:r>
       <w:r>
         <w:rPr>
@@ -345,7 +418,35 @@
           <w:szCs w:val="20"/>
           <w14:ligatures w14:val="none"/>
         </w:rPr>
-        <w:t xml:space="preserve">poloni Lluca </w:t>
+        <w:t xml:space="preserve">poloni </w:t>
+      </w:r>
+      <w:proofErr w:type="spellStart"/>
+      <w:r>
+        <w:rPr>
+          <w:rFonts w:ascii="namco regular" w:hAnsi="namco regular" w:cstheme="minorHAnsi"/>
+          <w:b/>
+          <w:bCs/>
+          <w:color w:val="7F7F7F" w:themeColor="text1" w:themeTint="80"/>
+          <w:kern w:val="0"/>
+          <w:sz w:val="20"/>
+          <w:szCs w:val="20"/>
+          <w14:ligatures w14:val="none"/>
+        </w:rPr>
+        <w:t>Lluca</w:t>
+      </w:r>
+      <w:proofErr w:type="spellEnd"/>
+      <w:r>
+        <w:rPr>
+          <w:rFonts w:ascii="namco regular" w:hAnsi="namco regular" w:cstheme="minorHAnsi"/>
+          <w:b/>
+          <w:bCs/>
+          <w:color w:val="7F7F7F" w:themeColor="text1" w:themeTint="80"/>
+          <w:kern w:val="0"/>
+          <w:sz w:val="20"/>
+          <w:szCs w:val="20"/>
+          <w14:ligatures w14:val="none"/>
+        </w:rPr>
+        <w:t xml:space="preserve"> </w:t>
       </w:r>
       <w:r>
         <w:rPr>
@@ -3370,7 +3471,15 @@
         <w:t xml:space="preserve"> professore e youtuber </w:t>
       </w:r>
       <w:r>
-        <w:t xml:space="preserve">Elia Bombardelli, </w:t>
+        <w:t xml:space="preserve">Elia </w:t>
+      </w:r>
+      <w:proofErr w:type="spellStart"/>
+      <w:r>
+        <w:t>Bombardelli</w:t>
+      </w:r>
+      <w:proofErr w:type="spellEnd"/>
+      <w:r>
+        <w:t xml:space="preserve">, </w:t>
       </w:r>
       <w:r>
         <w:t xml:space="preserve">noto fra i più giovani per fornire spiegazioni semplici e chiare a problemi di matematica sul suo canale </w:t>
@@ -3584,8 +3693,13 @@
         <w:t xml:space="preserve"> o utilizzare </w:t>
       </w:r>
       <w:r>
-        <w:t>Elia Bombardelli</w:t>
-      </w:r>
+        <w:t xml:space="preserve">Elia </w:t>
+      </w:r>
+      <w:proofErr w:type="spellStart"/>
+      <w:r>
+        <w:t>Bombardelli</w:t>
+      </w:r>
+      <w:proofErr w:type="spellEnd"/>
       <w:r>
         <w:t xml:space="preserve"> per invertire la situazione</w:t>
       </w:r>
@@ -3888,7 +4002,15 @@
         <w:jc w:val="both"/>
       </w:pPr>
       <w:r>
-        <w:t>Il corretto funzionamento del gioco dipende dalla presenza di risorse grafiche e sonore, come sprite, suoni e file musicali, nel sistema di gioco.</w:t>
+        <w:t xml:space="preserve">Il corretto funzionamento del gioco dipende dalla presenza di risorse grafiche e sonore, come </w:t>
+      </w:r>
+      <w:proofErr w:type="spellStart"/>
+      <w:r>
+        <w:t>sprite</w:t>
+      </w:r>
+      <w:proofErr w:type="spellEnd"/>
+      <w:r>
+        <w:t>, suoni e file musicali, nel sistema di gioco.</w:t>
       </w:r>
       <w:r>
         <w:t xml:space="preserve"> È disponibile solamente la versione del gioco in italiano. </w:t>
@@ -3956,6 +4078,7 @@
       <w:r>
         <w:t xml:space="preserve"> prevede una schermata iniziale dove l’utente potrà decidere se iniziare una nuova partita o uscire dalla schermata. A seguito della pressione del tasto </w:t>
       </w:r>
+      <w:proofErr w:type="spellStart"/>
       <w:r>
         <w:rPr>
           <w:i/>
@@ -3963,6 +4086,7 @@
         </w:rPr>
         <w:t>enter</w:t>
       </w:r>
+      <w:proofErr w:type="spellEnd"/>
       <w:r>
         <w:t xml:space="preserve"> in relazione a “NUOVA PARTITA” apparirà la schermata di gioco dove l’utente potrà muovere il Pac-Man con </w:t>
       </w:r>
@@ -3987,6 +4111,7 @@
       <w:r>
         <w:t xml:space="preserve"> Premendo il tasto </w:t>
       </w:r>
+      <w:proofErr w:type="spellStart"/>
       <w:r>
         <w:rPr>
           <w:i/>
@@ -3994,6 +4119,7 @@
         </w:rPr>
         <w:t>enter</w:t>
       </w:r>
+      <w:proofErr w:type="spellEnd"/>
       <w:r>
         <w:rPr>
           <w:i/>
@@ -4004,6 +4130,7 @@
       <w:r>
         <w:t xml:space="preserve">in relazione a “ESCI” si uscirà direttamente dall’applicativo. Quando si passa da un livello all’altro compare una schermata informativa, è possibile giocare direttamente al livello successivo premendo il tasto </w:t>
       </w:r>
+      <w:proofErr w:type="spellStart"/>
       <w:r>
         <w:rPr>
           <w:i/>
@@ -4011,9 +4138,11 @@
         </w:rPr>
         <w:t>space</w:t>
       </w:r>
+      <w:proofErr w:type="spellEnd"/>
       <w:r>
         <w:t xml:space="preserve">. Al termine del terzo livello e al conseguimento della laurea è possibile tornare alla schermata iniziale di gioco tramite il tasto </w:t>
       </w:r>
+      <w:proofErr w:type="spellStart"/>
       <w:r>
         <w:rPr>
           <w:i/>
@@ -4021,6 +4150,7 @@
         </w:rPr>
         <w:t>space</w:t>
       </w:r>
+      <w:proofErr w:type="spellEnd"/>
       <w:r>
         <w:t>.</w:t>
       </w:r>
@@ -4064,7 +4194,7 @@
         </w:rPr>
         <w:lastRenderedPageBreak/>
         <w:drawing>
-          <wp:anchor distT="0" distB="0" distL="114300" distR="114300" simplePos="0" relativeHeight="251659264" behindDoc="1" locked="0" layoutInCell="1" allowOverlap="1" wp14:anchorId="68FA2A93" wp14:editId="5F7F8DD3">
+          <wp:anchor distT="0" distB="0" distL="114300" distR="114300" simplePos="0" relativeHeight="251659264" behindDoc="1" locked="0" layoutInCell="1" allowOverlap="1" wp14:anchorId="68FA2A93" wp14:editId="3C657447">
             <wp:simplePos x="0" y="0"/>
             <wp:positionH relativeFrom="column">
               <wp:posOffset>3656330</wp:posOffset>
@@ -4470,7 +4600,15 @@
         <w:jc w:val="both"/>
       </w:pPr>
       <w:r>
-        <w:t xml:space="preserve">Il modello di processo scelto per lo sviluppo dell’applicativo è un metodo agile nello specifico eXtreme Programming. La scelta di un process model di tipo AGILE ci permette di non preoccuparci troppo dei </w:t>
+        <w:t xml:space="preserve">Il modello di processo scelto per lo sviluppo dell’applicativo è un metodo agile nello specifico </w:t>
+      </w:r>
+      <w:proofErr w:type="spellStart"/>
+      <w:r>
+        <w:t>eXtreme</w:t>
+      </w:r>
+      <w:proofErr w:type="spellEnd"/>
+      <w:r>
+        <w:t xml:space="preserve"> Programming. La scelta di un process model di tipo AGILE ci permette di non preoccuparci troppo dei </w:t>
       </w:r>
       <w:r>
         <w:t>tempi</w:t>
@@ -4486,7 +4624,15 @@
         <w:jc w:val="both"/>
       </w:pPr>
       <w:r>
-        <w:t xml:space="preserve">Nell’ambito specifico dell’ eXtreme Programming (XP) </w:t>
+        <w:t xml:space="preserve">Nell’ambito specifico dell’ </w:t>
+      </w:r>
+      <w:proofErr w:type="spellStart"/>
+      <w:r>
+        <w:t>eXtreme</w:t>
+      </w:r>
+      <w:proofErr w:type="spellEnd"/>
+      <w:r>
+        <w:t xml:space="preserve"> Programming (XP) </w:t>
       </w:r>
       <w:r>
         <w:t>troviamo l’utilizzo in forte misura di diverse pratiche:</w:t>
@@ -4550,12 +4696,21 @@
         <w:spacing w:after="0"/>
         <w:jc w:val="both"/>
       </w:pPr>
+      <w:proofErr w:type="spellStart"/>
       <w:r>
         <w:rPr>
           <w:i/>
           <w:iCs/>
         </w:rPr>
-        <w:t>Pair programming</w:t>
+        <w:t>Pair</w:t>
+      </w:r>
+      <w:proofErr w:type="spellEnd"/>
+      <w:r>
+        <w:rPr>
+          <w:i/>
+          <w:iCs/>
+        </w:rPr>
+        <w:t xml:space="preserve"> programming</w:t>
       </w:r>
       <w:r>
         <w:t>, il codice spesso verrà scritto su una sola macchina con supporto da remoto di un altro programmatore</w:t>
@@ -4665,7 +4820,16 @@
         <w:jc w:val="both"/>
       </w:pPr>
       <w:r>
-        <w:t>Essendo un’ambiente prettamente dedicato allo sviluppo software, possiamo individuare un’organizzazione a matrice dove, singolarmente o con supporto da parte di un altro gruppo abbiamo elaborato le varie funzionalità.</w:t>
+        <w:t xml:space="preserve">Il gruppo di lavoro è formato da solamente tre persone, questo aumenta l’efficienza della comunicazione ma garantisce un bilanciamento dei ruoli. Abbiamo adattato i ruoli e i compiti in base alle conoscenze pregresse e alla motivazione di ogni singolo componente. </w:t>
+      </w:r>
+      <w:r>
+        <w:t xml:space="preserve">Essendo un’ambiente prettamente dedicato allo sviluppo software, possiamo individuare un’organizzazione a matrice dove, singolarmente o con supporto </w:t>
+      </w:r>
+      <w:r>
+        <w:t xml:space="preserve">di un’altra persona </w:t>
+      </w:r>
+      <w:r>
+        <w:t>abbiamo elaborato le varie funzionalità.</w:t>
       </w:r>
     </w:p>
     <w:tbl>
@@ -5660,6 +5824,7 @@
         <w:jc w:val="both"/>
       </w:pPr>
       <w:r>
+        <w:lastRenderedPageBreak/>
         <w:t xml:space="preserve">Flessibilità: </w:t>
       </w:r>
       <w:r>
@@ -5697,7 +5862,6 @@
         <w:jc w:val="both"/>
       </w:pPr>
       <w:r>
-        <w:lastRenderedPageBreak/>
         <w:t xml:space="preserve">Portabilità: </w:t>
       </w:r>
       <w:r>
@@ -5753,7 +5917,15 @@
         <w:t xml:space="preserve"> </w:t>
       </w:r>
       <w:r>
-        <w:t>essendo un semplice eseguibile .jar non sono necessarie ulteriori installazioni né determinati requisiti a livello di OS né AP</w:t>
+        <w:t>essendo un semplice eseguibile .</w:t>
+      </w:r>
+      <w:proofErr w:type="spellStart"/>
+      <w:r>
+        <w:t>jar</w:t>
+      </w:r>
+      <w:proofErr w:type="spellEnd"/>
+      <w:r>
+        <w:t xml:space="preserve"> non sono necessarie ulteriori installazioni né determinati requisiti a livello di OS né AP</w:t>
       </w:r>
       <w:r>
         <w:t>I</w:t>
@@ -5780,7 +5952,15 @@
         <w:jc w:val="both"/>
       </w:pPr>
       <w:r>
-        <w:t>Per la gestione del processo di sviluppo abbiamo analizzato i requisiti secondo il criterio MoSCoW:</w:t>
+        <w:t xml:space="preserve">Per la gestione del processo di sviluppo abbiamo analizzato i requisiti secondo il criterio </w:t>
+      </w:r>
+      <w:proofErr w:type="spellStart"/>
+      <w:r>
+        <w:t>MoSCoW</w:t>
+      </w:r>
+      <w:proofErr w:type="spellEnd"/>
+      <w:r>
+        <w:t>:</w:t>
       </w:r>
     </w:p>
     <w:p>
@@ -5794,8 +5974,13 @@
         <w:jc w:val="both"/>
       </w:pPr>
       <w:r>
-        <w:t>Must have</w:t>
-      </w:r>
+        <w:t xml:space="preserve">Must </w:t>
+      </w:r>
+      <w:proofErr w:type="spellStart"/>
+      <w:r>
+        <w:t>have</w:t>
+      </w:r>
+      <w:proofErr w:type="spellEnd"/>
       <w:r>
         <w:t xml:space="preserve">: </w:t>
       </w:r>
@@ -5869,8 +6054,21 @@
         <w:spacing w:after="0"/>
         <w:jc w:val="both"/>
       </w:pPr>
-      <w:r>
-        <w:t>Should have:</w:t>
+      <w:proofErr w:type="spellStart"/>
+      <w:r>
+        <w:t>Should</w:t>
+      </w:r>
+      <w:proofErr w:type="spellEnd"/>
+      <w:r>
+        <w:t xml:space="preserve"> </w:t>
+      </w:r>
+      <w:proofErr w:type="spellStart"/>
+      <w:r>
+        <w:t>have</w:t>
+      </w:r>
+      <w:proofErr w:type="spellEnd"/>
+      <w:r>
+        <w:t>:</w:t>
       </w:r>
     </w:p>
     <w:p>
@@ -5914,8 +6112,21 @@
         <w:spacing w:after="0"/>
         <w:jc w:val="both"/>
       </w:pPr>
-      <w:r>
-        <w:t>Could have:</w:t>
+      <w:proofErr w:type="spellStart"/>
+      <w:r>
+        <w:t>Could</w:t>
+      </w:r>
+      <w:proofErr w:type="spellEnd"/>
+      <w:r>
+        <w:t xml:space="preserve"> </w:t>
+      </w:r>
+      <w:proofErr w:type="spellStart"/>
+      <w:r>
+        <w:t>have</w:t>
+      </w:r>
+      <w:proofErr w:type="spellEnd"/>
+      <w:r>
+        <w:t>:</w:t>
       </w:r>
     </w:p>
     <w:p>
@@ -5990,8 +6201,21 @@
         <w:spacing w:after="0"/>
         <w:jc w:val="both"/>
       </w:pPr>
-      <w:r>
-        <w:t>Won’t have:</w:t>
+      <w:proofErr w:type="spellStart"/>
+      <w:r>
+        <w:t>Won’t</w:t>
+      </w:r>
+      <w:proofErr w:type="spellEnd"/>
+      <w:r>
+        <w:t xml:space="preserve"> </w:t>
+      </w:r>
+      <w:proofErr w:type="spellStart"/>
+      <w:r>
+        <w:t>have</w:t>
+      </w:r>
+      <w:proofErr w:type="spellEnd"/>
+      <w:r>
+        <w:t>:</w:t>
       </w:r>
     </w:p>
     <w:p>
@@ -6092,7 +6316,15 @@
         <w:jc w:val="both"/>
       </w:pPr>
       <w:r>
-        <w:t>Il blu per le estensioni di Entity;</w:t>
+        <w:t xml:space="preserve">Il blu per le estensioni di </w:t>
+      </w:r>
+      <w:proofErr w:type="spellStart"/>
+      <w:r>
+        <w:t>Entity</w:t>
+      </w:r>
+      <w:proofErr w:type="spellEnd"/>
+      <w:r>
+        <w:t>;</w:t>
       </w:r>
     </w:p>
     <w:p>
@@ -6107,7 +6339,15 @@
         <w:jc w:val="both"/>
       </w:pPr>
       <w:r>
-        <w:t>Il verde per le estensioni di GameObject.</w:t>
+        <w:t xml:space="preserve">Il verde per le estensioni di </w:t>
+      </w:r>
+      <w:proofErr w:type="spellStart"/>
+      <w:r>
+        <w:t>GameObject</w:t>
+      </w:r>
+      <w:proofErr w:type="spellEnd"/>
+      <w:r>
+        <w:t>.</w:t>
       </w:r>
     </w:p>
     <w:p>
@@ -6249,8 +6489,21 @@
         <w:t>Essendo un programma molto complesso risulta dispendioso realizzare un diagramma di sequenza per tutte le classi; perciò, abbiamo deciso di realizzare un diagramma solo per le classi principali che attivano il maggior numero di classi</w:t>
       </w:r>
       <w:r>
-        <w:t>, di seguito il diagramma di sequenza che studia la classe UniPacman e GameEngine</w:t>
-      </w:r>
+        <w:t xml:space="preserve">, di seguito il diagramma di sequenza che studia la classe </w:t>
+      </w:r>
+      <w:proofErr w:type="spellStart"/>
+      <w:r>
+        <w:t>UniPacman</w:t>
+      </w:r>
+      <w:proofErr w:type="spellEnd"/>
+      <w:r>
+        <w:t xml:space="preserve"> e </w:t>
+      </w:r>
+      <w:proofErr w:type="spellStart"/>
+      <w:r>
+        <w:t>GameEngine</w:t>
+      </w:r>
+      <w:proofErr w:type="spellEnd"/>
       <w:r>
         <w:t xml:space="preserve">. </w:t>
       </w:r>
@@ -6752,7 +7005,45 @@
         <w:jc w:val="both"/>
       </w:pPr>
       <w:r>
-        <w:t>Per analizzare il modulo usiamo la formula A=Na/Nc dove A rappresenta l’astrattezza di un modulo, nel nostro caso A assume valore 0 indicante un progetto interamente concreto.</w:t>
+        <w:t>Per analizzare il modulo usiamo la formula A</w:t>
+      </w:r>
+      <w:r>
+        <w:t xml:space="preserve"> </w:t>
+      </w:r>
+      <w:r>
+        <w:t>=</w:t>
+      </w:r>
+      <w:r>
+        <w:t xml:space="preserve"> </w:t>
+      </w:r>
+      <w:r>
+        <w:t>Na</w:t>
+      </w:r>
+      <w:r>
+        <w:t xml:space="preserve"> </w:t>
+      </w:r>
+      <w:r>
+        <w:t>/</w:t>
+      </w:r>
+      <w:r>
+        <w:t xml:space="preserve"> </w:t>
+      </w:r>
+      <w:proofErr w:type="spellStart"/>
+      <w:r>
+        <w:t>Nc</w:t>
+      </w:r>
+      <w:proofErr w:type="spellEnd"/>
+      <w:r>
+        <w:t xml:space="preserve"> </w:t>
+      </w:r>
+      <w:r>
+        <w:t>,</w:t>
+      </w:r>
+      <w:r>
+        <w:t>dove A rappresenta l’astrattezza di un modulo</w:t>
+      </w:r>
+      <w:r>
+        <w:t>.</w:t>
       </w:r>
     </w:p>
     <w:p>
@@ -6762,6 +7053,25 @@
         <w:jc w:val="both"/>
       </w:pPr>
       <w:r>
+        <w:t>N</w:t>
+      </w:r>
+      <w:r>
+        <w:t xml:space="preserve">el nostro caso A </w:t>
+      </w:r>
+      <w:r>
+        <w:t>vale 0 in quanto indica un progetto interamente concreto</w:t>
+      </w:r>
+      <w:r>
+        <w:t>.</w:t>
+      </w:r>
+    </w:p>
+    <w:p>
+      <w:pPr>
+        <w:pStyle w:val="Corpo"/>
+        <w:spacing w:after="0"/>
+        <w:jc w:val="both"/>
+      </w:pPr>
+      <w:r>
         <w:t>Inserimento grafici analisi struttura?</w:t>
       </w:r>
     </w:p>
@@ -6780,6 +7090,9 @@
         <w:jc w:val="both"/>
       </w:pPr>
       <w:r>
+        <w:rPr>
+          <w:lang w:val="it-IT"/>
+        </w:rPr>
         <w:t xml:space="preserve"> </w:t>
       </w:r>
       <w:bookmarkStart w:id="28" w:name="_Toc155355013"/>
@@ -6888,7 +7201,19 @@
         <w:jc w:val="both"/>
       </w:pPr>
       <w:r>
-        <w:t>Nel corso della scrittura del codice si sono eseguiti parallelamente i test del refactoring per garantire un codice sempre funzionante, privo di errori ma ottimizzato.</w:t>
+        <w:t>Nel corso della scrittura del codice si sono eseguiti parallelamente i test del refactoring</w:t>
+      </w:r>
+      <w:r>
+        <w:t xml:space="preserve"> con un approccio di manutenzione preventiva</w:t>
+      </w:r>
+      <w:r>
+        <w:t xml:space="preserve"> per garantire un codice sempre funzionante, privo di errori </w:t>
+      </w:r>
+      <w:r>
+        <w:t>e</w:t>
+      </w:r>
+      <w:r>
+        <w:t xml:space="preserve"> ottimizzato.</w:t>
       </w:r>
     </w:p>
     <w:p>
@@ -6923,8 +7248,21 @@
       <w:r>
         <w:t xml:space="preserve">È stato utilizzato anche il plugin Eclipse </w:t>
       </w:r>
-      <w:r>
-        <w:t>UCDetector (Usage Counter Detector)</w:t>
+      <w:proofErr w:type="spellStart"/>
+      <w:r>
+        <w:t>UCDetector</w:t>
+      </w:r>
+      <w:proofErr w:type="spellEnd"/>
+      <w:r>
+        <w:t xml:space="preserve"> (</w:t>
+      </w:r>
+      <w:proofErr w:type="spellStart"/>
+      <w:r>
+        <w:t>Usage</w:t>
+      </w:r>
+      <w:proofErr w:type="spellEnd"/>
+      <w:r>
+        <w:t xml:space="preserve"> Counter Detector)</w:t>
       </w:r>
       <w:r>
         <w:t>.</w:t>
@@ -6949,7 +7287,15 @@
         <w:t>.</w:t>
       </w:r>
       <w:r>
-        <w:t xml:space="preserve"> Tramite UCDetector sono stati eliminati dal codice metodi e variabili mai utilizzate.</w:t>
+        <w:t xml:space="preserve"> Tramite </w:t>
+      </w:r>
+      <w:proofErr w:type="spellStart"/>
+      <w:r>
+        <w:t>UCDetector</w:t>
+      </w:r>
+      <w:proofErr w:type="spellEnd"/>
+      <w:r>
+        <w:t xml:space="preserve"> sono stati eliminati dal codice metodi e variabili mai utilizzate.</w:t>
       </w:r>
     </w:p>
     <w:p>

</xml_diff>

<commit_message>
Architettura software e inizio design pattern con implementazione di CodeMR
</commit_message>
<xml_diff>
--- a/Documentazione/Documentazione.docx
+++ b/Documentazione/Documentazione.docx
@@ -59,6 +59,7 @@
           <w:szCs w:val="144"/>
         </w:rPr>
       </w:pPr>
+      <w:proofErr w:type="spellStart"/>
       <w:r>
         <w:rPr>
           <w:rFonts w:ascii="PacFont Good" w:hAnsi="PacFont Good"/>
@@ -73,7 +74,16 @@
           <w:sz w:val="144"/>
           <w:szCs w:val="144"/>
         </w:rPr>
-        <w:t>PAC-MAN</w:t>
+        <w:t>PAC</w:t>
+      </w:r>
+      <w:proofErr w:type="spellEnd"/>
+      <w:r>
+        <w:rPr>
+          <w:rFonts w:ascii="PacFont Good" w:hAnsi="PacFont Good"/>
+          <w:sz w:val="144"/>
+          <w:szCs w:val="144"/>
+        </w:rPr>
+        <w:t>-MAN</w:t>
       </w:r>
     </w:p>
     <w:p>
@@ -86,6 +96,7 @@
           <w:szCs w:val="96"/>
         </w:rPr>
       </w:pPr>
+      <w:proofErr w:type="spellStart"/>
       <w:r>
         <w:rPr>
           <w:rFonts w:ascii="PacFont Good" w:hAnsi="PacFont Good"/>
@@ -94,6 +105,7 @@
         </w:rPr>
         <w:t>documentatione</w:t>
       </w:r>
+      <w:proofErr w:type="spellEnd"/>
     </w:p>
     <w:p>
       <w:pPr>
@@ -150,6 +162,7 @@
           <w:szCs w:val="20"/>
         </w:rPr>
       </w:pPr>
+      <w:proofErr w:type="spellStart"/>
       <w:r>
         <w:rPr>
           <w:rFonts w:ascii="namco regular" w:hAnsi="namco regular" w:cstheme="minorHAnsi"/>
@@ -159,8 +172,9 @@
           <w:sz w:val="20"/>
           <w:szCs w:val="20"/>
         </w:rPr>
-        <w:t xml:space="preserve">bellosi jacopo </w:t>
-      </w:r>
+        <w:t>bellosi</w:t>
+      </w:r>
+      <w:proofErr w:type="spellEnd"/>
       <w:r>
         <w:rPr>
           <w:rFonts w:ascii="namco regular" w:hAnsi="namco regular" w:cstheme="minorHAnsi"/>
@@ -170,6 +184,41 @@
           <w:sz w:val="20"/>
           <w:szCs w:val="20"/>
         </w:rPr>
+        <w:t xml:space="preserve"> </w:t>
+      </w:r>
+      <w:proofErr w:type="spellStart"/>
+      <w:r>
+        <w:rPr>
+          <w:rFonts w:ascii="namco regular" w:hAnsi="namco regular" w:cstheme="minorHAnsi"/>
+          <w:b/>
+          <w:bCs/>
+          <w:color w:val="7F7F7F" w:themeColor="text1" w:themeTint="80"/>
+          <w:sz w:val="20"/>
+          <w:szCs w:val="20"/>
+        </w:rPr>
+        <w:t>jacopo</w:t>
+      </w:r>
+      <w:proofErr w:type="spellEnd"/>
+      <w:r>
+        <w:rPr>
+          <w:rFonts w:ascii="namco regular" w:hAnsi="namco regular" w:cstheme="minorHAnsi"/>
+          <w:b/>
+          <w:bCs/>
+          <w:color w:val="7F7F7F" w:themeColor="text1" w:themeTint="80"/>
+          <w:sz w:val="20"/>
+          <w:szCs w:val="20"/>
+        </w:rPr>
+        <w:t xml:space="preserve"> </w:t>
+      </w:r>
+      <w:r>
+        <w:rPr>
+          <w:rFonts w:ascii="namco regular" w:hAnsi="namco regular" w:cstheme="minorHAnsi"/>
+          <w:b/>
+          <w:bCs/>
+          <w:color w:val="7F7F7F" w:themeColor="text1" w:themeTint="80"/>
+          <w:sz w:val="20"/>
+          <w:szCs w:val="20"/>
+        </w:rPr>
         <w:tab/>
       </w:r>
       <w:r>
@@ -250,7 +299,31 @@
           <w:sz w:val="20"/>
           <w:szCs w:val="20"/>
         </w:rPr>
-        <w:t xml:space="preserve">longhi lara </w:t>
+        <w:t xml:space="preserve">longhi </w:t>
+      </w:r>
+      <w:proofErr w:type="spellStart"/>
+      <w:r>
+        <w:rPr>
+          <w:rFonts w:ascii="namco regular" w:hAnsi="namco regular" w:cstheme="minorHAnsi"/>
+          <w:b/>
+          <w:bCs/>
+          <w:color w:val="7F7F7F" w:themeColor="text1" w:themeTint="80"/>
+          <w:sz w:val="20"/>
+          <w:szCs w:val="20"/>
+        </w:rPr>
+        <w:t>lara</w:t>
+      </w:r>
+      <w:proofErr w:type="spellEnd"/>
+      <w:r>
+        <w:rPr>
+          <w:rFonts w:ascii="namco regular" w:hAnsi="namco regular" w:cstheme="minorHAnsi"/>
+          <w:b/>
+          <w:bCs/>
+          <w:color w:val="7F7F7F" w:themeColor="text1" w:themeTint="80"/>
+          <w:sz w:val="20"/>
+          <w:szCs w:val="20"/>
+        </w:rPr>
+        <w:t xml:space="preserve"> </w:t>
       </w:r>
       <w:r>
         <w:rPr>
@@ -345,7 +418,35 @@
           <w:szCs w:val="20"/>
           <w14:ligatures w14:val="none"/>
         </w:rPr>
-        <w:t xml:space="preserve">poloni Lluca </w:t>
+        <w:t xml:space="preserve">poloni </w:t>
+      </w:r>
+      <w:proofErr w:type="spellStart"/>
+      <w:r>
+        <w:rPr>
+          <w:rFonts w:ascii="namco regular" w:hAnsi="namco regular" w:cstheme="minorHAnsi"/>
+          <w:b/>
+          <w:bCs/>
+          <w:color w:val="7F7F7F" w:themeColor="text1" w:themeTint="80"/>
+          <w:kern w:val="0"/>
+          <w:sz w:val="20"/>
+          <w:szCs w:val="20"/>
+          <w14:ligatures w14:val="none"/>
+        </w:rPr>
+        <w:t>Lluca</w:t>
+      </w:r>
+      <w:proofErr w:type="spellEnd"/>
+      <w:r>
+        <w:rPr>
+          <w:rFonts w:ascii="namco regular" w:hAnsi="namco regular" w:cstheme="minorHAnsi"/>
+          <w:b/>
+          <w:bCs/>
+          <w:color w:val="7F7F7F" w:themeColor="text1" w:themeTint="80"/>
+          <w:kern w:val="0"/>
+          <w:sz w:val="20"/>
+          <w:szCs w:val="20"/>
+          <w14:ligatures w14:val="none"/>
+        </w:rPr>
+        <w:t xml:space="preserve"> </w:t>
       </w:r>
       <w:r>
         <w:rPr>
@@ -3370,7 +3471,15 @@
         <w:t xml:space="preserve"> professore e youtuber </w:t>
       </w:r>
       <w:r>
-        <w:t xml:space="preserve">Elia Bombardelli, </w:t>
+        <w:t xml:space="preserve">Elia </w:t>
+      </w:r>
+      <w:proofErr w:type="spellStart"/>
+      <w:r>
+        <w:t>Bombardelli</w:t>
+      </w:r>
+      <w:proofErr w:type="spellEnd"/>
+      <w:r>
+        <w:t xml:space="preserve">, </w:t>
       </w:r>
       <w:r>
         <w:t xml:space="preserve">noto fra i più giovani per fornire spiegazioni semplici e chiare a problemi di matematica sul suo canale </w:t>
@@ -3584,8 +3693,13 @@
         <w:t xml:space="preserve"> o utilizzare </w:t>
       </w:r>
       <w:r>
-        <w:t>Elia Bombardelli</w:t>
-      </w:r>
+        <w:t xml:space="preserve">Elia </w:t>
+      </w:r>
+      <w:proofErr w:type="spellStart"/>
+      <w:r>
+        <w:t>Bombardelli</w:t>
+      </w:r>
+      <w:proofErr w:type="spellEnd"/>
       <w:r>
         <w:t xml:space="preserve"> per invertire la situazione</w:t>
       </w:r>
@@ -3888,7 +4002,15 @@
         <w:jc w:val="both"/>
       </w:pPr>
       <w:r>
-        <w:t>Il corretto funzionamento del gioco dipende dalla presenza di risorse grafiche e sonore, come sprite, suoni e file musicali, nel sistema di gioco.</w:t>
+        <w:t xml:space="preserve">Il corretto funzionamento del gioco dipende dalla presenza di risorse grafiche e sonore, come </w:t>
+      </w:r>
+      <w:proofErr w:type="spellStart"/>
+      <w:r>
+        <w:t>sprite</w:t>
+      </w:r>
+      <w:proofErr w:type="spellEnd"/>
+      <w:r>
+        <w:t>, suoni e file musicali, nel sistema di gioco.</w:t>
       </w:r>
       <w:r>
         <w:t xml:space="preserve"> È disponibile solamente la versione del gioco in italiano. </w:t>
@@ -3956,6 +4078,7 @@
       <w:r>
         <w:t xml:space="preserve"> prevede una schermata iniziale dove l’utente potrà decidere se iniziare una nuova partita o uscire dalla schermata. A seguito della pressione del tasto </w:t>
       </w:r>
+      <w:proofErr w:type="spellStart"/>
       <w:r>
         <w:rPr>
           <w:i/>
@@ -3963,6 +4086,7 @@
         </w:rPr>
         <w:t>enter</w:t>
       </w:r>
+      <w:proofErr w:type="spellEnd"/>
       <w:r>
         <w:t xml:space="preserve"> in relazione a “NUOVA PARTITA” apparirà la schermata di gioco dove l’utente potrà muovere il Pac-Man con </w:t>
       </w:r>
@@ -3987,6 +4111,7 @@
       <w:r>
         <w:t xml:space="preserve"> Premendo il tasto </w:t>
       </w:r>
+      <w:proofErr w:type="spellStart"/>
       <w:r>
         <w:rPr>
           <w:i/>
@@ -3994,6 +4119,7 @@
         </w:rPr>
         <w:t>enter</w:t>
       </w:r>
+      <w:proofErr w:type="spellEnd"/>
       <w:r>
         <w:rPr>
           <w:i/>
@@ -4004,6 +4130,7 @@
       <w:r>
         <w:t xml:space="preserve">in relazione a “ESCI” si uscirà direttamente dall’applicativo. Quando si passa da un livello all’altro compare una schermata informativa, è possibile giocare direttamente al livello successivo premendo il tasto </w:t>
       </w:r>
+      <w:proofErr w:type="spellStart"/>
       <w:r>
         <w:rPr>
           <w:i/>
@@ -4011,9 +4138,11 @@
         </w:rPr>
         <w:t>space</w:t>
       </w:r>
+      <w:proofErr w:type="spellEnd"/>
       <w:r>
         <w:t xml:space="preserve">. Al termine del terzo livello e al conseguimento della laurea è possibile tornare alla schermata iniziale di gioco tramite il tasto </w:t>
       </w:r>
+      <w:proofErr w:type="spellStart"/>
       <w:r>
         <w:rPr>
           <w:i/>
@@ -4021,6 +4150,7 @@
         </w:rPr>
         <w:t>space</w:t>
       </w:r>
+      <w:proofErr w:type="spellEnd"/>
       <w:r>
         <w:t>.</w:t>
       </w:r>
@@ -4064,7 +4194,7 @@
         </w:rPr>
         <w:lastRenderedPageBreak/>
         <w:drawing>
-          <wp:anchor distT="0" distB="0" distL="114300" distR="114300" simplePos="0" relativeHeight="251659264" behindDoc="1" locked="0" layoutInCell="1" allowOverlap="1" wp14:anchorId="68FA2A93" wp14:editId="67860D3B">
+          <wp:anchor distT="0" distB="0" distL="114300" distR="114300" simplePos="0" relativeHeight="251659264" behindDoc="1" locked="0" layoutInCell="1" allowOverlap="1" wp14:anchorId="68FA2A93" wp14:editId="38D784A2">
             <wp:simplePos x="0" y="0"/>
             <wp:positionH relativeFrom="column">
               <wp:posOffset>3656330</wp:posOffset>
@@ -4390,15 +4520,7 @@
         <w:t>garantire un tempo di risposta rapido ai comandi del giocatore, assicurando un'esperienza di gioco fluida e reattiva</w:t>
       </w:r>
       <w:r>
-        <w:t xml:space="preserve">, gestendo in maniera ottimale anche le collisioni all’interno delle varie dinamiche di gioco. Deve fornire </w:t>
-      </w:r>
-      <w:proofErr w:type="gramStart"/>
-      <w:r>
-        <w:t>feedback</w:t>
-      </w:r>
-      <w:proofErr w:type="gramEnd"/>
-      <w:r>
-        <w:t xml:space="preserve"> audiovisivo immediato, p</w:t>
+        <w:t>, gestendo in maniera ottimale anche le collisioni all’interno delle varie dinamiche di gioco. Deve fornire feedback audiovisivo immediato, p</w:t>
       </w:r>
       <w:r>
         <w:t>er migliorare l'immersione e la comprensione degli eventi di gioco</w:t>
@@ -4478,7 +4600,15 @@
         <w:jc w:val="both"/>
       </w:pPr>
       <w:r>
-        <w:t xml:space="preserve">Il modello di processo scelto per lo sviluppo dell’applicativo è un metodo agile nello specifico eXtreme Programming. La scelta di un process model di tipo AGILE ci permette di non preoccuparci troppo dei </w:t>
+        <w:t xml:space="preserve">Il modello di processo scelto per lo sviluppo dell’applicativo è un metodo agile nello specifico </w:t>
+      </w:r>
+      <w:proofErr w:type="spellStart"/>
+      <w:r>
+        <w:t>eXtreme</w:t>
+      </w:r>
+      <w:proofErr w:type="spellEnd"/>
+      <w:r>
+        <w:t xml:space="preserve"> Programming. La scelta di un process model di tipo AGILE ci permette di non preoccuparci troppo dei </w:t>
       </w:r>
       <w:r>
         <w:t>tempi</w:t>
@@ -4494,7 +4624,15 @@
         <w:jc w:val="both"/>
       </w:pPr>
       <w:r>
-        <w:t xml:space="preserve">Nell’ambito specifico dell’ eXtreme Programming (XP) </w:t>
+        <w:t xml:space="preserve">Nell’ambito specifico dell’ </w:t>
+      </w:r>
+      <w:proofErr w:type="spellStart"/>
+      <w:r>
+        <w:t>eXtreme</w:t>
+      </w:r>
+      <w:proofErr w:type="spellEnd"/>
+      <w:r>
+        <w:t xml:space="preserve"> Programming (XP) </w:t>
       </w:r>
       <w:r>
         <w:t>troviamo l’utilizzo in forte misura di diverse pratiche:</w:t>
@@ -4558,12 +4696,21 @@
         <w:spacing w:after="0"/>
         <w:jc w:val="both"/>
       </w:pPr>
+      <w:proofErr w:type="spellStart"/>
       <w:r>
         <w:rPr>
           <w:i/>
           <w:iCs/>
         </w:rPr>
-        <w:t>Pair programming</w:t>
+        <w:t>Pair</w:t>
+      </w:r>
+      <w:proofErr w:type="spellEnd"/>
+      <w:r>
+        <w:rPr>
+          <w:i/>
+          <w:iCs/>
+        </w:rPr>
+        <w:t xml:space="preserve"> programming</w:t>
       </w:r>
       <w:r>
         <w:t>, il codice spesso verrà scritto su una sola macchina con supporto da remoto di un altro programmatore</w:t>
@@ -5805,7 +5952,15 @@
         <w:jc w:val="both"/>
       </w:pPr>
       <w:r>
-        <w:t>Per la gestione del processo di sviluppo abbiamo analizzato i requisiti secondo il criterio MoSCoW:</w:t>
+        <w:t xml:space="preserve">Per la gestione del processo di sviluppo abbiamo analizzato i requisiti secondo il criterio </w:t>
+      </w:r>
+      <w:proofErr w:type="spellStart"/>
+      <w:r>
+        <w:t>MoSCoW</w:t>
+      </w:r>
+      <w:proofErr w:type="spellEnd"/>
+      <w:r>
+        <w:t>:</w:t>
       </w:r>
     </w:p>
     <w:p>
@@ -5819,8 +5974,13 @@
         <w:jc w:val="both"/>
       </w:pPr>
       <w:r>
-        <w:t>Must have</w:t>
-      </w:r>
+        <w:t xml:space="preserve">Must </w:t>
+      </w:r>
+      <w:proofErr w:type="spellStart"/>
+      <w:r>
+        <w:t>have</w:t>
+      </w:r>
+      <w:proofErr w:type="spellEnd"/>
       <w:r>
         <w:t xml:space="preserve">: </w:t>
       </w:r>
@@ -5894,8 +6054,21 @@
         <w:spacing w:after="0"/>
         <w:jc w:val="both"/>
       </w:pPr>
-      <w:r>
-        <w:t>Should have:</w:t>
+      <w:proofErr w:type="spellStart"/>
+      <w:r>
+        <w:t>Should</w:t>
+      </w:r>
+      <w:proofErr w:type="spellEnd"/>
+      <w:r>
+        <w:t xml:space="preserve"> </w:t>
+      </w:r>
+      <w:proofErr w:type="spellStart"/>
+      <w:r>
+        <w:t>have</w:t>
+      </w:r>
+      <w:proofErr w:type="spellEnd"/>
+      <w:r>
+        <w:t>:</w:t>
       </w:r>
     </w:p>
     <w:p>
@@ -5939,8 +6112,21 @@
         <w:spacing w:after="0"/>
         <w:jc w:val="both"/>
       </w:pPr>
-      <w:r>
-        <w:t>Could have:</w:t>
+      <w:proofErr w:type="spellStart"/>
+      <w:r>
+        <w:t>Could</w:t>
+      </w:r>
+      <w:proofErr w:type="spellEnd"/>
+      <w:r>
+        <w:t xml:space="preserve"> </w:t>
+      </w:r>
+      <w:proofErr w:type="spellStart"/>
+      <w:r>
+        <w:t>have</w:t>
+      </w:r>
+      <w:proofErr w:type="spellEnd"/>
+      <w:r>
+        <w:t>:</w:t>
       </w:r>
     </w:p>
     <w:p>
@@ -6015,8 +6201,21 @@
         <w:spacing w:after="0"/>
         <w:jc w:val="both"/>
       </w:pPr>
-      <w:r>
-        <w:t>Won’t have:</w:t>
+      <w:proofErr w:type="spellStart"/>
+      <w:r>
+        <w:t>Won’t</w:t>
+      </w:r>
+      <w:proofErr w:type="spellEnd"/>
+      <w:r>
+        <w:t xml:space="preserve"> </w:t>
+      </w:r>
+      <w:proofErr w:type="spellStart"/>
+      <w:r>
+        <w:t>have</w:t>
+      </w:r>
+      <w:proofErr w:type="spellEnd"/>
+      <w:r>
+        <w:t>:</w:t>
       </w:r>
     </w:p>
     <w:p>
@@ -6117,7 +6316,15 @@
         <w:jc w:val="both"/>
       </w:pPr>
       <w:r>
-        <w:t>Il blu per le estensioni di Entity;</w:t>
+        <w:t xml:space="preserve">Il blu per le estensioni di </w:t>
+      </w:r>
+      <w:proofErr w:type="spellStart"/>
+      <w:r>
+        <w:t>Entity</w:t>
+      </w:r>
+      <w:proofErr w:type="spellEnd"/>
+      <w:r>
+        <w:t>;</w:t>
       </w:r>
     </w:p>
     <w:p>
@@ -6132,7 +6339,15 @@
         <w:jc w:val="both"/>
       </w:pPr>
       <w:r>
-        <w:t>Il verde per le estensioni di GameObject.</w:t>
+        <w:t xml:space="preserve">Il verde per le estensioni di </w:t>
+      </w:r>
+      <w:proofErr w:type="spellStart"/>
+      <w:r>
+        <w:t>GameObject</w:t>
+      </w:r>
+      <w:proofErr w:type="spellEnd"/>
+      <w:r>
+        <w:t>.</w:t>
       </w:r>
     </w:p>
     <w:p>
@@ -6453,8 +6668,21 @@
         <w:t>Essendo un programma molto complesso risulta dispendioso realizzare un diagramma di sequenza per tutte le classi; perciò, abbiamo deciso di realizzare un diagramma solo per le classi principali che attivano il maggior numero di classi</w:t>
       </w:r>
       <w:r>
-        <w:t>, di seguito il diagramma di sequenza che studia la classe UniPacman e GameEngine</w:t>
-      </w:r>
+        <w:t xml:space="preserve">, di seguito il diagramma di sequenza che studia la classe </w:t>
+      </w:r>
+      <w:proofErr w:type="spellStart"/>
+      <w:r>
+        <w:t>UniPacman</w:t>
+      </w:r>
+      <w:proofErr w:type="spellEnd"/>
+      <w:r>
+        <w:t xml:space="preserve"> e </w:t>
+      </w:r>
+      <w:proofErr w:type="spellStart"/>
+      <w:r>
+        <w:t>GameEngine</w:t>
+      </w:r>
+      <w:proofErr w:type="spellEnd"/>
       <w:r>
         <w:t xml:space="preserve">. </w:t>
       </w:r>
@@ -6756,17 +6984,22 @@
     </w:p>
     <w:p>
       <w:pPr>
+        <w:jc w:val="both"/>
+      </w:pPr>
+    </w:p>
+    <w:p>
+      <w:pPr>
+        <w:jc w:val="both"/>
+      </w:pPr>
+    </w:p>
+    <w:p>
+      <w:pPr>
         <w:pStyle w:val="Paragrafo1"/>
         <w:jc w:val="both"/>
-        <w:rPr>
-          <w:highlight w:val="red"/>
-        </w:rPr>
       </w:pPr>
       <w:bookmarkStart w:id="26" w:name="_Toc155877832"/>
       <w:r>
-        <w:rPr>
-          <w:highlight w:val="red"/>
-        </w:rPr>
+        <w:lastRenderedPageBreak/>
         <w:t>Software architecture</w:t>
       </w:r>
       <w:bookmarkEnd w:id="26"/>
@@ -6779,64 +7012,418 @@
       <w:r>
         <w:t xml:space="preserve"> </w:t>
       </w:r>
+      <w:r>
+        <w:t>Il software da noi progettato è basato sullo stile architetturale MVC:</w:t>
+      </w:r>
+    </w:p>
+    <w:p>
+      <w:pPr>
+        <w:pStyle w:val="Corpo"/>
+        <w:numPr>
+          <w:ilvl w:val="0"/>
+          <w:numId w:val="17"/>
+        </w:numPr>
+        <w:jc w:val="both"/>
+      </w:pPr>
+      <w:r>
+        <w:t xml:space="preserve">Model (Modello): </w:t>
+      </w:r>
+      <w:r>
+        <w:t>Il Model rappresenta la logica dell'applicazione.</w:t>
+      </w:r>
+      <w:r>
+        <w:t xml:space="preserve"> </w:t>
+      </w:r>
+      <w:r>
+        <w:t>Gestisce la manipolazione dei dati, le regole e la comunicazione con il sistema.</w:t>
+      </w:r>
+      <w:r>
+        <w:t xml:space="preserve"> </w:t>
+      </w:r>
+      <w:r>
+        <w:t>La separazione del Model permette una gestione efficace della logica di gioco senza vincoli diretti sulla presentazione.</w:t>
+      </w:r>
+      <w:r>
+        <w:t xml:space="preserve"> La classe che gestisce il Model è GameEngine.java.</w:t>
+      </w:r>
+    </w:p>
+    <w:p>
+      <w:pPr>
+        <w:pStyle w:val="Corpo"/>
+        <w:numPr>
+          <w:ilvl w:val="0"/>
+          <w:numId w:val="17"/>
+        </w:numPr>
+        <w:jc w:val="both"/>
+      </w:pPr>
+      <w:proofErr w:type="spellStart"/>
+      <w:r>
+        <w:t>View</w:t>
+      </w:r>
+      <w:proofErr w:type="spellEnd"/>
+      <w:r>
+        <w:t xml:space="preserve"> (Vista):</w:t>
+      </w:r>
+      <w:r>
+        <w:t xml:space="preserve"> </w:t>
+      </w:r>
+      <w:r>
+        <w:t xml:space="preserve">La </w:t>
+      </w:r>
+      <w:proofErr w:type="spellStart"/>
+      <w:r>
+        <w:t>View</w:t>
+      </w:r>
+      <w:proofErr w:type="spellEnd"/>
+      <w:r>
+        <w:t xml:space="preserve"> gestisce la presentazione e l'interfaccia utente.</w:t>
+      </w:r>
+      <w:r>
+        <w:t xml:space="preserve"> È r</w:t>
+      </w:r>
+      <w:r>
+        <w:t>esponsabile della visualizzazione dei dati provenienti dal Model e della gestione degli input dell'utente.</w:t>
+      </w:r>
+      <w:r>
+        <w:t xml:space="preserve"> </w:t>
+      </w:r>
+      <w:r>
+        <w:t xml:space="preserve">La separazione della </w:t>
+      </w:r>
+      <w:proofErr w:type="spellStart"/>
+      <w:r>
+        <w:t>View</w:t>
+      </w:r>
+      <w:proofErr w:type="spellEnd"/>
+      <w:r>
+        <w:t xml:space="preserve"> consente una gestione flessibile dell'aspetto visivo del gioc</w:t>
+      </w:r>
+      <w:r>
+        <w:t>o senza inficiarne la logica.</w:t>
+      </w:r>
+    </w:p>
+    <w:p>
+      <w:pPr>
+        <w:pStyle w:val="Corpo"/>
+        <w:numPr>
+          <w:ilvl w:val="0"/>
+          <w:numId w:val="17"/>
+        </w:numPr>
+        <w:jc w:val="both"/>
+      </w:pPr>
+      <w:r>
+        <w:t>Controller (Controllore)</w:t>
+      </w:r>
+      <w:r>
+        <w:t>: I</w:t>
+      </w:r>
+      <w:r>
+        <w:t xml:space="preserve">l Controller gestisce l'input dell'utente, interagisce con il Model e aggiorna </w:t>
+      </w:r>
+      <w:r>
+        <w:t xml:space="preserve">di conseguenza la </w:t>
+      </w:r>
+      <w:proofErr w:type="spellStart"/>
+      <w:r>
+        <w:t>View</w:t>
+      </w:r>
+      <w:proofErr w:type="spellEnd"/>
+      <w:r>
+        <w:t>. P</w:t>
+      </w:r>
+      <w:r>
+        <w:t xml:space="preserve">romuove la separazione delle responsabilità, consentendo una gestione chiara degli eventi </w:t>
+      </w:r>
+      <w:r>
+        <w:t>generati dagli input dell’</w:t>
+      </w:r>
+      <w:r>
+        <w:t>utente e delle azioni di sistema.</w:t>
+      </w:r>
+      <w:r>
+        <w:t xml:space="preserve"> Utilizzare una separazione del </w:t>
+      </w:r>
+      <w:r>
+        <w:t xml:space="preserve">Controller facilita la manutenzione e l'estensione del codice, migliorando </w:t>
+      </w:r>
+      <w:r>
+        <w:t xml:space="preserve">anche </w:t>
+      </w:r>
+      <w:r>
+        <w:t>la testabilità.</w:t>
+      </w:r>
+    </w:p>
+    <w:p>
+      <w:pPr>
+        <w:pStyle w:val="Corpo"/>
+        <w:jc w:val="both"/>
+      </w:pPr>
+    </w:p>
+    <w:p>
+      <w:pPr>
+        <w:pStyle w:val="Corpo"/>
+        <w:jc w:val="both"/>
+      </w:pPr>
+      <w:r>
+        <w:t>L’</w:t>
+      </w:r>
+      <w:r>
+        <w:t xml:space="preserve">Architettura MVC </w:t>
+      </w:r>
+      <w:r>
+        <w:t xml:space="preserve">genera diversi vantaggi </w:t>
+      </w:r>
+      <w:r>
+        <w:t xml:space="preserve">per il </w:t>
+      </w:r>
+      <w:r>
+        <w:t>n</w:t>
+      </w:r>
+      <w:r>
+        <w:t xml:space="preserve">ostro </w:t>
+      </w:r>
+      <w:r>
+        <w:t>g</w:t>
+      </w:r>
+      <w:r>
+        <w:t>ioco:</w:t>
+      </w:r>
+    </w:p>
+    <w:p>
+      <w:pPr>
+        <w:pStyle w:val="Corpo"/>
+        <w:numPr>
+          <w:ilvl w:val="0"/>
+          <w:numId w:val="17"/>
+        </w:numPr>
+        <w:jc w:val="both"/>
+      </w:pPr>
+      <w:r>
+        <w:t>Separazione Chiara delle Responsabilità:</w:t>
+      </w:r>
+      <w:r>
+        <w:t xml:space="preserve"> L</w:t>
+      </w:r>
+      <w:r>
+        <w:t xml:space="preserve">a netta separazione tra Model, </w:t>
+      </w:r>
+      <w:proofErr w:type="spellStart"/>
+      <w:r>
+        <w:t>View</w:t>
+      </w:r>
+      <w:proofErr w:type="spellEnd"/>
+      <w:r>
+        <w:t xml:space="preserve"> e Controller semplifica la comprensione e la manutenzione del codice.</w:t>
+      </w:r>
+      <w:r>
+        <w:t xml:space="preserve"> </w:t>
+      </w:r>
+      <w:r>
+        <w:t>Ogni componente</w:t>
+      </w:r>
+      <w:r>
+        <w:t>, infatti, possiede</w:t>
+      </w:r>
+      <w:r>
+        <w:t xml:space="preserve"> un ruolo definito, contribuendo a una struttura ordinata e modulare.</w:t>
+      </w:r>
+    </w:p>
+    <w:p>
+      <w:pPr>
+        <w:pStyle w:val="Corpo"/>
+        <w:numPr>
+          <w:ilvl w:val="0"/>
+          <w:numId w:val="17"/>
+        </w:numPr>
+        <w:jc w:val="both"/>
+      </w:pPr>
+      <w:r>
+        <w:t>Facilità di Estensione:</w:t>
+      </w:r>
+      <w:r>
+        <w:t xml:space="preserve"> </w:t>
+      </w:r>
+      <w:r>
+        <w:t>L'architettura MVC facilita l'aggiunta di nuove funzionalità senza dover modificare profondamente le componenti esistenti.</w:t>
+      </w:r>
+      <w:r>
+        <w:t xml:space="preserve"> </w:t>
+      </w:r>
+      <w:r>
+        <w:t xml:space="preserve">La modularità permette di estendere il Model, la </w:t>
+      </w:r>
+      <w:proofErr w:type="spellStart"/>
+      <w:r>
+        <w:t>View</w:t>
+      </w:r>
+      <w:proofErr w:type="spellEnd"/>
+      <w:r>
+        <w:t xml:space="preserve"> o il Controller in modo indipendente.</w:t>
+      </w:r>
+    </w:p>
+    <w:p>
+      <w:pPr>
+        <w:pStyle w:val="Corpo"/>
+        <w:numPr>
+          <w:ilvl w:val="0"/>
+          <w:numId w:val="17"/>
+        </w:numPr>
+        <w:jc w:val="both"/>
+      </w:pPr>
+      <w:r>
+        <w:t>Testabilità Migliorata:</w:t>
+      </w:r>
+      <w:r>
+        <w:t xml:space="preserve"> </w:t>
+      </w:r>
+      <w:r>
+        <w:t>La separazione delle componenti semplifica la scrittura di test unitari per il Model e il Controller.</w:t>
+      </w:r>
+      <w:r>
+        <w:t xml:space="preserve"> </w:t>
+      </w:r>
+      <w:r>
+        <w:t>I test possono essere eseguiti in modo isolato per garantire la robustezza del sistema.</w:t>
+      </w:r>
+    </w:p>
+    <w:p>
+      <w:pPr>
+        <w:pStyle w:val="Corpo"/>
+        <w:jc w:val="both"/>
+      </w:pPr>
+      <w:r>
+        <w:t>L</w:t>
+      </w:r>
+      <w:r>
+        <w:t>'adozione dell'architettura MVC nel nostro progetto è stata una decisione strategica per migliorare la struttura del codice, facilitare la manutenzione e consentire una crescita organica del gioco. La chiara divisione delle responsabilità</w:t>
+      </w:r>
+      <w:r>
+        <w:t xml:space="preserve"> </w:t>
+      </w:r>
+      <w:r>
+        <w:t xml:space="preserve">rappresenta un approccio solido </w:t>
+      </w:r>
+      <w:r>
+        <w:t>ma</w:t>
+      </w:r>
+      <w:r>
+        <w:t xml:space="preserve"> garant</w:t>
+      </w:r>
+      <w:r>
+        <w:t>endo</w:t>
+      </w:r>
+      <w:r>
+        <w:t xml:space="preserve"> un sistema flessibile e robusto.</w:t>
+      </w:r>
+      <w:bookmarkStart w:id="27" w:name="_Toc155877833"/>
+    </w:p>
+    <w:p>
+      <w:pPr>
+        <w:pStyle w:val="Corpo"/>
+        <w:jc w:val="both"/>
+      </w:pPr>
     </w:p>
     <w:p>
       <w:pPr>
         <w:pStyle w:val="Paragrafo1"/>
         <w:jc w:val="both"/>
-        <w:rPr>
-          <w:highlight w:val="red"/>
-        </w:rPr>
-      </w:pPr>
-      <w:bookmarkStart w:id="27" w:name="_Toc155877833"/>
-      <w:r>
-        <w:rPr>
-          <w:highlight w:val="red"/>
-        </w:rPr>
+      </w:pPr>
+      <w:r>
+        <w:t>Software design</w:t>
+      </w:r>
+      <w:bookmarkEnd w:id="27"/>
+    </w:p>
+    <w:p>
+      <w:pPr>
+        <w:pStyle w:val="Corpo"/>
+        <w:jc w:val="both"/>
+      </w:pPr>
+      <w:r>
+        <w:t>All’interno del progetto abbiamo deciso di utilizzare i seguenti pattern:</w:t>
+      </w:r>
+    </w:p>
+    <w:p>
+      <w:pPr>
+        <w:pStyle w:val="Corpo"/>
+        <w:numPr>
+          <w:ilvl w:val="0"/>
+          <w:numId w:val="18"/>
+        </w:numPr>
+        <w:jc w:val="both"/>
+      </w:pPr>
+      <w:r>
+        <w:t xml:space="preserve">Singleton Pattern: Pattern principale, utilizzato per la classe Player per garantire la presenza di un solo </w:t>
+      </w:r>
+      <w:proofErr w:type="spellStart"/>
+      <w:r>
+        <w:t>PacMan</w:t>
+      </w:r>
+      <w:proofErr w:type="spellEnd"/>
+      <w:r>
+        <w:t xml:space="preserve"> all’interno del gioco. È accessibile da tutte le classi per poter condividere informazioni come la posizione, il numero di vite rimaste e il punteggio.</w:t>
+      </w:r>
+    </w:p>
+    <w:p>
+      <w:pPr>
+        <w:pStyle w:val="Corpo"/>
+        <w:numPr>
+          <w:ilvl w:val="0"/>
+          <w:numId w:val="18"/>
+        </w:numPr>
+        <w:jc w:val="both"/>
+      </w:pPr>
+      <w:r>
+        <w:t xml:space="preserve">Factory Pattern: </w:t>
+      </w:r>
+      <w:r>
+        <w:t xml:space="preserve">L’utilizzo di un Factory Pattern è dettato dalla scelta di introdurre una classe </w:t>
+      </w:r>
+      <w:proofErr w:type="spellStart"/>
+      <w:r>
+        <w:t>SetSetter</w:t>
+      </w:r>
+      <w:proofErr w:type="spellEnd"/>
+      <w:r>
+        <w:t xml:space="preserve"> in quanto durante la lettura della mappa in fase di caricamento, questa classe va a creare tutti gli oggetti presenti all’interno del gioco come i bordi, i pallini, i </w:t>
+      </w:r>
+      <w:proofErr w:type="spellStart"/>
+      <w:r>
+        <w:t>powerup</w:t>
+      </w:r>
+      <w:proofErr w:type="spellEnd"/>
+      <w:r>
+        <w:t xml:space="preserve"> e i fantasmi.</w:t>
+      </w:r>
+    </w:p>
+    <w:p>
+      <w:pPr>
+        <w:pStyle w:val="Corpo"/>
+        <w:numPr>
+          <w:ilvl w:val="0"/>
+          <w:numId w:val="18"/>
+        </w:numPr>
+        <w:jc w:val="both"/>
+      </w:pPr>
+      <w:r>
         <w:lastRenderedPageBreak/>
-        <w:t>Software design</w:t>
-      </w:r>
-      <w:bookmarkEnd w:id="27"/>
-    </w:p>
-    <w:p>
-      <w:pPr>
-        <w:pStyle w:val="Corpo"/>
-        <w:spacing w:after="0"/>
-        <w:jc w:val="both"/>
-      </w:pPr>
-      <w:r>
-        <w:t>Per analizzare il modulo usiamo la formula A</w:t>
-      </w:r>
-      <w:r>
-        <w:t xml:space="preserve"> </w:t>
-      </w:r>
-      <w:r>
-        <w:t>=</w:t>
-      </w:r>
-      <w:r>
-        <w:t xml:space="preserve"> </w:t>
-      </w:r>
-      <w:r>
-        <w:t>Na</w:t>
-      </w:r>
-      <w:r>
-        <w:t xml:space="preserve"> </w:t>
-      </w:r>
-      <w:r>
-        <w:t>/</w:t>
-      </w:r>
-      <w:r>
-        <w:t xml:space="preserve"> </w:t>
-      </w:r>
-      <w:r>
-        <w:t xml:space="preserve">Nc </w:t>
-      </w:r>
-      <w:r>
-        <w:t>,</w:t>
-      </w:r>
-      <w:r>
-        <w:t>dove A rappresenta l’astrattezza di un modulo</w:t>
-      </w:r>
+        <w:t xml:space="preserve">Abstract Pattern: </w:t>
+      </w:r>
+      <w:proofErr w:type="spellStart"/>
+      <w:r>
+        <w:t>GameEngine</w:t>
+      </w:r>
+      <w:proofErr w:type="spellEnd"/>
+      <w:r>
+        <w:t xml:space="preserve"> contiene tu</w:t>
+      </w:r>
+      <w:r>
+        <w:t xml:space="preserve">tti i dati principali del nostro applicativo, dai dati di gioco, alle posizioni,  al passaggio dei livelli  e li condivide a tutte le altre classi per rimanere coerenti con la logica di gioco del vero </w:t>
+      </w:r>
+      <w:proofErr w:type="spellStart"/>
+      <w:r>
+        <w:t>PacMan</w:t>
+      </w:r>
+      <w:proofErr w:type="spellEnd"/>
       <w:r>
         <w:t>.</w:t>
       </w:r>
@@ -6844,40 +7431,387 @@
     <w:p>
       <w:pPr>
         <w:pStyle w:val="Corpo"/>
-        <w:spacing w:after="0"/>
-        <w:jc w:val="both"/>
-      </w:pPr>
-      <w:r>
-        <w:t>N</w:t>
-      </w:r>
-      <w:r>
-        <w:t xml:space="preserve">el nostro caso A </w:t>
-      </w:r>
-      <w:r>
-        <w:t>vale 0 in quanto indica un progetto interamente concreto</w:t>
-      </w:r>
-      <w:r>
-        <w:t>.</w:t>
-      </w:r>
-    </w:p>
-    <w:p>
-      <w:pPr>
-        <w:pStyle w:val="Corpo"/>
-        <w:spacing w:after="0"/>
-        <w:jc w:val="both"/>
-      </w:pPr>
-      <w:r>
-        <w:t>Inserimento grafici analisi struttura?</w:t>
-      </w:r>
-    </w:p>
-    <w:p>
-      <w:pPr>
-        <w:pStyle w:val="Corpo"/>
-        <w:jc w:val="both"/>
-      </w:pPr>
-      <w:r>
-        <w:t>Pattern: singleton</w:t>
-      </w:r>
+        <w:jc w:val="both"/>
+      </w:pPr>
+    </w:p>
+    <w:p>
+      <w:pPr>
+        <w:pStyle w:val="Corpo"/>
+        <w:jc w:val="both"/>
+      </w:pPr>
+    </w:p>
+    <w:p>
+      <w:pPr>
+        <w:pStyle w:val="Corpo"/>
+        <w:jc w:val="both"/>
+      </w:pPr>
+    </w:p>
+    <w:p>
+      <w:pPr>
+        <w:pStyle w:val="Corpo"/>
+        <w:jc w:val="both"/>
+      </w:pPr>
+    </w:p>
+    <w:p>
+      <w:pPr>
+        <w:pStyle w:val="Corpo"/>
+        <w:jc w:val="both"/>
+      </w:pPr>
+    </w:p>
+    <w:p>
+      <w:pPr>
+        <w:pStyle w:val="Corpo"/>
+        <w:jc w:val="both"/>
+      </w:pPr>
+    </w:p>
+    <w:p>
+      <w:pPr>
+        <w:pStyle w:val="Corpo"/>
+        <w:jc w:val="both"/>
+      </w:pPr>
+    </w:p>
+    <w:p>
+      <w:pPr>
+        <w:pStyle w:val="Corpo"/>
+        <w:jc w:val="both"/>
+      </w:pPr>
+    </w:p>
+    <w:p>
+      <w:pPr>
+        <w:pStyle w:val="Corpo"/>
+        <w:jc w:val="both"/>
+      </w:pPr>
+      <w:r>
+        <w:drawing>
+          <wp:anchor distT="0" distB="0" distL="114300" distR="114300" simplePos="0" relativeHeight="251666432" behindDoc="0" locked="0" layoutInCell="1" allowOverlap="1" wp14:anchorId="07A3ED6F" wp14:editId="0410E90D">
+            <wp:simplePos x="0" y="0"/>
+            <wp:positionH relativeFrom="column">
+              <wp:posOffset>1150620</wp:posOffset>
+            </wp:positionH>
+            <wp:positionV relativeFrom="paragraph">
+              <wp:posOffset>424180</wp:posOffset>
+            </wp:positionV>
+            <wp:extent cx="4525010" cy="3680460"/>
+            <wp:effectExtent l="0" t="0" r="8890" b="0"/>
+            <wp:wrapSquare wrapText="bothSides"/>
+            <wp:docPr id="255147884" name="Immagine 1"/>
+            <wp:cNvGraphicFramePr>
+              <a:graphicFrameLocks xmlns:a="http://schemas.openxmlformats.org/drawingml/2006/main" noChangeAspect="1"/>
+            </wp:cNvGraphicFramePr>
+            <a:graphic xmlns:a="http://schemas.openxmlformats.org/drawingml/2006/main">
+              <a:graphicData uri="http://schemas.openxmlformats.org/drawingml/2006/picture">
+                <pic:pic xmlns:pic="http://schemas.openxmlformats.org/drawingml/2006/picture">
+                  <pic:nvPicPr>
+                    <pic:cNvPr id="255147884" name=""/>
+                    <pic:cNvPicPr/>
+                  </pic:nvPicPr>
+                  <pic:blipFill rotWithShape="1">
+                    <a:blip r:embed="rId19">
+                      <a:extLst>
+                        <a:ext uri="{28A0092B-C50C-407E-A947-70E740481C1C}">
+                          <a14:useLocalDpi xmlns:a14="http://schemas.microsoft.com/office/drawing/2010/main" val="0"/>
+                        </a:ext>
+                      </a:extLst>
+                    </a:blip>
+                    <a:srcRect t="4158" b="198"/>
+                    <a:stretch/>
+                  </pic:blipFill>
+                  <pic:spPr bwMode="auto">
+                    <a:xfrm>
+                      <a:off x="0" y="0"/>
+                      <a:ext cx="4525010" cy="3680460"/>
+                    </a:xfrm>
+                    <a:prstGeom prst="rect">
+                      <a:avLst/>
+                    </a:prstGeom>
+                    <a:ln>
+                      <a:noFill/>
+                    </a:ln>
+                    <a:extLst>
+                      <a:ext uri="{53640926-AAD7-44D8-BBD7-CCE9431645EC}">
+                        <a14:shadowObscured xmlns:a14="http://schemas.microsoft.com/office/drawing/2010/main"/>
+                      </a:ext>
+                    </a:extLst>
+                  </pic:spPr>
+                </pic:pic>
+              </a:graphicData>
+            </a:graphic>
+            <wp14:sizeRelH relativeFrom="margin">
+              <wp14:pctWidth>0</wp14:pctWidth>
+            </wp14:sizeRelH>
+            <wp14:sizeRelV relativeFrom="margin">
+              <wp14:pctHeight>0</wp14:pctHeight>
+            </wp14:sizeRelV>
+          </wp:anchor>
+        </w:drawing>
+      </w:r>
+      <w:r>
+        <w:t xml:space="preserve">Attraverso il tool per Eclipse </w:t>
+      </w:r>
+      <w:proofErr w:type="spellStart"/>
+      <w:r>
+        <w:t>CodeMR</w:t>
+      </w:r>
+      <w:proofErr w:type="spellEnd"/>
+      <w:r>
+        <w:t xml:space="preserve"> abbiamo analizzato la complessità, coesione e accoppiamento delle classi ottenendo i seguenti risultati:</w:t>
+      </w:r>
+    </w:p>
+    <w:p>
+      <w:pPr>
+        <w:pStyle w:val="Corpo"/>
+        <w:jc w:val="both"/>
+      </w:pPr>
+    </w:p>
+    <w:p>
+      <w:pPr>
+        <w:pStyle w:val="Corpo"/>
+        <w:jc w:val="both"/>
+      </w:pPr>
+    </w:p>
+    <w:p>
+      <w:pPr>
+        <w:pStyle w:val="Corpo"/>
+        <w:jc w:val="both"/>
+      </w:pPr>
+    </w:p>
+    <w:p>
+      <w:pPr>
+        <w:pStyle w:val="Corpo"/>
+        <w:jc w:val="both"/>
+      </w:pPr>
+    </w:p>
+    <w:p>
+      <w:pPr>
+        <w:pStyle w:val="Corpo"/>
+        <w:jc w:val="both"/>
+      </w:pPr>
+    </w:p>
+    <w:p>
+      <w:pPr>
+        <w:pStyle w:val="Corpo"/>
+        <w:jc w:val="both"/>
+      </w:pPr>
+    </w:p>
+    <w:p>
+      <w:pPr>
+        <w:pStyle w:val="Corpo"/>
+        <w:jc w:val="both"/>
+      </w:pPr>
+    </w:p>
+    <w:p>
+      <w:pPr>
+        <w:pStyle w:val="Corpo"/>
+        <w:jc w:val="both"/>
+      </w:pPr>
+    </w:p>
+    <w:p>
+      <w:pPr>
+        <w:pStyle w:val="Corpo"/>
+        <w:jc w:val="both"/>
+      </w:pPr>
+    </w:p>
+    <w:p>
+      <w:pPr>
+        <w:pStyle w:val="Corpo"/>
+        <w:jc w:val="both"/>
+      </w:pPr>
+    </w:p>
+    <w:p>
+      <w:pPr>
+        <w:pStyle w:val="Corpo"/>
+        <w:jc w:val="both"/>
+      </w:pPr>
+    </w:p>
+    <w:p>
+      <w:pPr>
+        <w:pStyle w:val="Corpo"/>
+        <w:jc w:val="both"/>
+      </w:pPr>
+    </w:p>
+    <w:p>
+      <w:pPr>
+        <w:pStyle w:val="Corpo"/>
+        <w:jc w:val="both"/>
+      </w:pPr>
+    </w:p>
+    <w:p>
+      <w:pPr>
+        <w:pStyle w:val="Corpo"/>
+        <w:jc w:val="both"/>
+      </w:pPr>
+    </w:p>
+    <w:p>
+      <w:pPr>
+        <w:pStyle w:val="Corpo"/>
+        <w:jc w:val="both"/>
+      </w:pPr>
+    </w:p>
+    <w:p>
+      <w:pPr>
+        <w:pStyle w:val="Corpo"/>
+        <w:jc w:val="both"/>
+      </w:pPr>
+    </w:p>
+    <w:p>
+      <w:pPr>
+        <w:pStyle w:val="Corpo"/>
+        <w:jc w:val="both"/>
+      </w:pPr>
+    </w:p>
+    <w:p>
+      <w:pPr>
+        <w:pStyle w:val="Corpo"/>
+        <w:jc w:val="both"/>
+      </w:pPr>
+    </w:p>
+    <w:p>
+      <w:pPr>
+        <w:pStyle w:val="Corpo"/>
+        <w:jc w:val="both"/>
+      </w:pPr>
+    </w:p>
+    <w:p>
+      <w:pPr>
+        <w:pStyle w:val="Corpo"/>
+        <w:jc w:val="both"/>
+      </w:pPr>
+      <w:r>
+        <w:lastRenderedPageBreak/>
+        <w:drawing>
+          <wp:anchor distT="0" distB="0" distL="114300" distR="114300" simplePos="0" relativeHeight="251665408" behindDoc="0" locked="0" layoutInCell="1" allowOverlap="1" wp14:anchorId="3BD46BD4" wp14:editId="008367D0">
+            <wp:simplePos x="0" y="0"/>
+            <wp:positionH relativeFrom="margin">
+              <wp:posOffset>38100</wp:posOffset>
+            </wp:positionH>
+            <wp:positionV relativeFrom="page">
+              <wp:posOffset>4709160</wp:posOffset>
+            </wp:positionV>
+            <wp:extent cx="6645910" cy="3898900"/>
+            <wp:effectExtent l="0" t="0" r="2540" b="6350"/>
+            <wp:wrapSquare wrapText="bothSides"/>
+            <wp:docPr id="1664985204" name="Immagine 1"/>
+            <wp:cNvGraphicFramePr>
+              <a:graphicFrameLocks xmlns:a="http://schemas.openxmlformats.org/drawingml/2006/main" noChangeAspect="1"/>
+            </wp:cNvGraphicFramePr>
+            <a:graphic xmlns:a="http://schemas.openxmlformats.org/drawingml/2006/main">
+              <a:graphicData uri="http://schemas.openxmlformats.org/drawingml/2006/picture">
+                <pic:pic xmlns:pic="http://schemas.openxmlformats.org/drawingml/2006/picture">
+                  <pic:nvPicPr>
+                    <pic:cNvPr id="1664985204" name=""/>
+                    <pic:cNvPicPr/>
+                  </pic:nvPicPr>
+                  <pic:blipFill>
+                    <a:blip r:embed="rId20">
+                      <a:extLst>
+                        <a:ext uri="{28A0092B-C50C-407E-A947-70E740481C1C}">
+                          <a14:useLocalDpi xmlns:a14="http://schemas.microsoft.com/office/drawing/2010/main" val="0"/>
+                        </a:ext>
+                      </a:extLst>
+                    </a:blip>
+                    <a:stretch>
+                      <a:fillRect/>
+                    </a:stretch>
+                  </pic:blipFill>
+                  <pic:spPr>
+                    <a:xfrm>
+                      <a:off x="0" y="0"/>
+                      <a:ext cx="6645910" cy="3898900"/>
+                    </a:xfrm>
+                    <a:prstGeom prst="rect">
+                      <a:avLst/>
+                    </a:prstGeom>
+                  </pic:spPr>
+                </pic:pic>
+              </a:graphicData>
+            </a:graphic>
+          </wp:anchor>
+        </w:drawing>
+      </w:r>
+      <w:r>
+        <w:drawing>
+          <wp:anchor distT="0" distB="0" distL="114300" distR="114300" simplePos="0" relativeHeight="251667456" behindDoc="0" locked="0" layoutInCell="1" allowOverlap="1" wp14:anchorId="18BA2415" wp14:editId="0DF1C7AC">
+            <wp:simplePos x="0" y="0"/>
+            <wp:positionH relativeFrom="column">
+              <wp:posOffset>30480</wp:posOffset>
+            </wp:positionH>
+            <wp:positionV relativeFrom="page">
+              <wp:posOffset>784860</wp:posOffset>
+            </wp:positionV>
+            <wp:extent cx="6645910" cy="3911600"/>
+            <wp:effectExtent l="0" t="0" r="2540" b="0"/>
+            <wp:wrapSquare wrapText="bothSides"/>
+            <wp:docPr id="656478930" name="Immagine 1"/>
+            <wp:cNvGraphicFramePr>
+              <a:graphicFrameLocks xmlns:a="http://schemas.openxmlformats.org/drawingml/2006/main" noChangeAspect="1"/>
+            </wp:cNvGraphicFramePr>
+            <a:graphic xmlns:a="http://schemas.openxmlformats.org/drawingml/2006/main">
+              <a:graphicData uri="http://schemas.openxmlformats.org/drawingml/2006/picture">
+                <pic:pic xmlns:pic="http://schemas.openxmlformats.org/drawingml/2006/picture">
+                  <pic:nvPicPr>
+                    <pic:cNvPr id="656478930" name=""/>
+                    <pic:cNvPicPr/>
+                  </pic:nvPicPr>
+                  <pic:blipFill>
+                    <a:blip r:embed="rId21">
+                      <a:extLst>
+                        <a:ext uri="{28A0092B-C50C-407E-A947-70E740481C1C}">
+                          <a14:useLocalDpi xmlns:a14="http://schemas.microsoft.com/office/drawing/2010/main" val="0"/>
+                        </a:ext>
+                      </a:extLst>
+                    </a:blip>
+                    <a:stretch>
+                      <a:fillRect/>
+                    </a:stretch>
+                  </pic:blipFill>
+                  <pic:spPr>
+                    <a:xfrm>
+                      <a:off x="0" y="0"/>
+                      <a:ext cx="6645910" cy="3911600"/>
+                    </a:xfrm>
+                    <a:prstGeom prst="rect">
+                      <a:avLst/>
+                    </a:prstGeom>
+                  </pic:spPr>
+                </pic:pic>
+              </a:graphicData>
+            </a:graphic>
+          </wp:anchor>
+        </w:drawing>
+      </w:r>
+      <w:r>
+        <w:t>In seguito riportata anche una lista di tutte le classi presenti:</w:t>
+      </w:r>
+    </w:p>
+    <w:p>
+      <w:pPr>
+        <w:pStyle w:val="Corpo"/>
+        <w:jc w:val="both"/>
+      </w:pPr>
+    </w:p>
+    <w:p>
+      <w:pPr>
+        <w:pStyle w:val="Corpo"/>
+        <w:jc w:val="both"/>
+      </w:pPr>
+    </w:p>
+    <w:p>
+      <w:pPr>
+        <w:pStyle w:val="Corpo"/>
+        <w:jc w:val="both"/>
+      </w:pPr>
+    </w:p>
+    <w:p>
+      <w:pPr>
+        <w:pStyle w:val="Corpo"/>
+        <w:jc w:val="both"/>
+      </w:pPr>
+    </w:p>
+    <w:p>
+      <w:pPr>
+        <w:pStyle w:val="Corpo"/>
+        <w:jc w:val="both"/>
+      </w:pPr>
     </w:p>
     <w:p>
       <w:pPr>
@@ -7005,7 +7939,13 @@
         <w:t>Nel corso della scrittura del codice si sono eseguiti parallelamente i test del refactoring</w:t>
       </w:r>
       <w:r>
-        <w:t xml:space="preserve"> con un approccio di manutenzione preventiva</w:t>
+        <w:t xml:space="preserve"> con un approccio di manutenzione </w:t>
+      </w:r>
+      <w:r>
+        <w:t xml:space="preserve">prevalentemente correttiva e </w:t>
+      </w:r>
+      <w:r>
+        <w:t>preventiva</w:t>
       </w:r>
       <w:r>
         <w:t xml:space="preserve"> per garantire un codice sempre funzionante, privo di errori </w:t>
@@ -7024,6 +7964,137 @@
         <w:jc w:val="both"/>
       </w:pPr>
       <w:r>
+        <w:rPr>
+          <w:noProof/>
+        </w:rPr>
+        <w:drawing>
+          <wp:anchor distT="0" distB="0" distL="114300" distR="114300" simplePos="0" relativeHeight="251664384" behindDoc="0" locked="0" layoutInCell="1" allowOverlap="1" wp14:anchorId="3749BC1B" wp14:editId="239B4702">
+            <wp:simplePos x="0" y="0"/>
+            <wp:positionH relativeFrom="margin">
+              <wp:align>center</wp:align>
+            </wp:positionH>
+            <wp:positionV relativeFrom="paragraph">
+              <wp:posOffset>95885</wp:posOffset>
+            </wp:positionV>
+            <wp:extent cx="5090160" cy="2727960"/>
+            <wp:effectExtent l="0" t="0" r="15240" b="15240"/>
+            <wp:wrapSquare wrapText="bothSides"/>
+            <wp:docPr id="1797448165" name="Grafico 2"/>
+            <wp:cNvGraphicFramePr/>
+            <a:graphic xmlns:a="http://schemas.openxmlformats.org/drawingml/2006/main">
+              <a:graphicData uri="http://schemas.openxmlformats.org/drawingml/2006/chart">
+                <c:chart xmlns:c="http://schemas.openxmlformats.org/drawingml/2006/chart" xmlns:r="http://schemas.openxmlformats.org/officeDocument/2006/relationships" r:id="rId22"/>
+              </a:graphicData>
+            </a:graphic>
+          </wp:anchor>
+        </w:drawing>
+      </w:r>
+    </w:p>
+    <w:p>
+      <w:pPr>
+        <w:pStyle w:val="Corpo"/>
+        <w:spacing w:after="0"/>
+        <w:jc w:val="both"/>
+      </w:pPr>
+    </w:p>
+    <w:p>
+      <w:pPr>
+        <w:pStyle w:val="Corpo"/>
+        <w:spacing w:after="0"/>
+        <w:jc w:val="both"/>
+      </w:pPr>
+    </w:p>
+    <w:p>
+      <w:pPr>
+        <w:pStyle w:val="Corpo"/>
+        <w:spacing w:after="0"/>
+        <w:jc w:val="both"/>
+      </w:pPr>
+    </w:p>
+    <w:p>
+      <w:pPr>
+        <w:pStyle w:val="Corpo"/>
+        <w:spacing w:after="0"/>
+        <w:jc w:val="both"/>
+      </w:pPr>
+    </w:p>
+    <w:p>
+      <w:pPr>
+        <w:pStyle w:val="Corpo"/>
+        <w:spacing w:after="0"/>
+        <w:jc w:val="both"/>
+      </w:pPr>
+    </w:p>
+    <w:p>
+      <w:pPr>
+        <w:pStyle w:val="Corpo"/>
+        <w:spacing w:after="0"/>
+        <w:jc w:val="both"/>
+      </w:pPr>
+    </w:p>
+    <w:p>
+      <w:pPr>
+        <w:pStyle w:val="Corpo"/>
+        <w:spacing w:after="0"/>
+        <w:jc w:val="both"/>
+      </w:pPr>
+    </w:p>
+    <w:p>
+      <w:pPr>
+        <w:pStyle w:val="Corpo"/>
+        <w:spacing w:after="0"/>
+        <w:jc w:val="both"/>
+      </w:pPr>
+    </w:p>
+    <w:p>
+      <w:pPr>
+        <w:pStyle w:val="Corpo"/>
+        <w:spacing w:after="0"/>
+        <w:jc w:val="both"/>
+      </w:pPr>
+    </w:p>
+    <w:p>
+      <w:pPr>
+        <w:pStyle w:val="Corpo"/>
+        <w:spacing w:after="0"/>
+        <w:jc w:val="both"/>
+      </w:pPr>
+    </w:p>
+    <w:p>
+      <w:pPr>
+        <w:pStyle w:val="Corpo"/>
+        <w:spacing w:after="0"/>
+        <w:jc w:val="both"/>
+      </w:pPr>
+    </w:p>
+    <w:p>
+      <w:pPr>
+        <w:pStyle w:val="Corpo"/>
+        <w:spacing w:after="0"/>
+        <w:jc w:val="both"/>
+      </w:pPr>
+    </w:p>
+    <w:p>
+      <w:pPr>
+        <w:pStyle w:val="Corpo"/>
+        <w:spacing w:after="0"/>
+        <w:jc w:val="both"/>
+      </w:pPr>
+    </w:p>
+    <w:p>
+      <w:pPr>
+        <w:pStyle w:val="Corpo"/>
+        <w:spacing w:after="0"/>
+        <w:jc w:val="both"/>
+      </w:pPr>
+    </w:p>
+    <w:p>
+      <w:pPr>
+        <w:pStyle w:val="Corpo"/>
+        <w:spacing w:after="0"/>
+        <w:jc w:val="both"/>
+      </w:pPr>
+      <w:r>
         <w:t>Sono stati utilizzati strumenti di refactoring come l’ambiente di sviluppo Eclipse col quale è stato possibile suddividere le classi all’interno di package coerenti al ruolo della classe stessa, ma anche rinominare metodi, svolgere l’inlining, rinomare metodi con nomi appropriati.</w:t>
       </w:r>
     </w:p>
@@ -7092,7 +8163,7 @@
       </w:pPr>
     </w:p>
     <w:sectPr>
-      <w:footerReference w:type="default" r:id="rId19"/>
+      <w:footerReference w:type="default" r:id="rId23"/>
       <w:pgSz w:w="11906" w:h="16838"/>
       <w:pgMar w:top="720" w:right="720" w:bottom="720" w:left="720" w:header="708" w:footer="708" w:gutter="0"/>
       <w:cols w:space="708"/>
@@ -7682,6 +8753,119 @@
     </w:lvl>
   </w:abstractNum>
   <w:abstractNum w:abstractNumId="4" w15:restartNumberingAfterBreak="0">
+    <w:nsid w:val="2D60733D"/>
+    <w:multiLevelType w:val="hybridMultilevel"/>
+    <w:tmpl w:val="7A14DE34"/>
+    <w:lvl w:ilvl="0" w:tplc="04100001">
+      <w:start w:val="1"/>
+      <w:numFmt w:val="bullet"/>
+      <w:lvlText w:val=""/>
+      <w:lvlJc w:val="left"/>
+      <w:pPr>
+        <w:ind w:left="1080" w:hanging="360"/>
+      </w:pPr>
+      <w:rPr>
+        <w:rFonts w:ascii="Symbol" w:hAnsi="Symbol" w:hint="default"/>
+      </w:rPr>
+    </w:lvl>
+    <w:lvl w:ilvl="1" w:tplc="04100003" w:tentative="1">
+      <w:start w:val="1"/>
+      <w:numFmt w:val="bullet"/>
+      <w:lvlText w:val="o"/>
+      <w:lvlJc w:val="left"/>
+      <w:pPr>
+        <w:ind w:left="1800" w:hanging="360"/>
+      </w:pPr>
+      <w:rPr>
+        <w:rFonts w:ascii="Courier New" w:hAnsi="Courier New" w:cs="Courier New" w:hint="default"/>
+      </w:rPr>
+    </w:lvl>
+    <w:lvl w:ilvl="2" w:tplc="04100005" w:tentative="1">
+      <w:start w:val="1"/>
+      <w:numFmt w:val="bullet"/>
+      <w:lvlText w:val=""/>
+      <w:lvlJc w:val="left"/>
+      <w:pPr>
+        <w:ind w:left="2520" w:hanging="360"/>
+      </w:pPr>
+      <w:rPr>
+        <w:rFonts w:ascii="Wingdings" w:hAnsi="Wingdings" w:hint="default"/>
+      </w:rPr>
+    </w:lvl>
+    <w:lvl w:ilvl="3" w:tplc="04100001" w:tentative="1">
+      <w:start w:val="1"/>
+      <w:numFmt w:val="bullet"/>
+      <w:lvlText w:val=""/>
+      <w:lvlJc w:val="left"/>
+      <w:pPr>
+        <w:ind w:left="3240" w:hanging="360"/>
+      </w:pPr>
+      <w:rPr>
+        <w:rFonts w:ascii="Symbol" w:hAnsi="Symbol" w:hint="default"/>
+      </w:rPr>
+    </w:lvl>
+    <w:lvl w:ilvl="4" w:tplc="04100003" w:tentative="1">
+      <w:start w:val="1"/>
+      <w:numFmt w:val="bullet"/>
+      <w:lvlText w:val="o"/>
+      <w:lvlJc w:val="left"/>
+      <w:pPr>
+        <w:ind w:left="3960" w:hanging="360"/>
+      </w:pPr>
+      <w:rPr>
+        <w:rFonts w:ascii="Courier New" w:hAnsi="Courier New" w:cs="Courier New" w:hint="default"/>
+      </w:rPr>
+    </w:lvl>
+    <w:lvl w:ilvl="5" w:tplc="04100005" w:tentative="1">
+      <w:start w:val="1"/>
+      <w:numFmt w:val="bullet"/>
+      <w:lvlText w:val=""/>
+      <w:lvlJc w:val="left"/>
+      <w:pPr>
+        <w:ind w:left="4680" w:hanging="360"/>
+      </w:pPr>
+      <w:rPr>
+        <w:rFonts w:ascii="Wingdings" w:hAnsi="Wingdings" w:hint="default"/>
+      </w:rPr>
+    </w:lvl>
+    <w:lvl w:ilvl="6" w:tplc="04100001" w:tentative="1">
+      <w:start w:val="1"/>
+      <w:numFmt w:val="bullet"/>
+      <w:lvlText w:val=""/>
+      <w:lvlJc w:val="left"/>
+      <w:pPr>
+        <w:ind w:left="5400" w:hanging="360"/>
+      </w:pPr>
+      <w:rPr>
+        <w:rFonts w:ascii="Symbol" w:hAnsi="Symbol" w:hint="default"/>
+      </w:rPr>
+    </w:lvl>
+    <w:lvl w:ilvl="7" w:tplc="04100003" w:tentative="1">
+      <w:start w:val="1"/>
+      <w:numFmt w:val="bullet"/>
+      <w:lvlText w:val="o"/>
+      <w:lvlJc w:val="left"/>
+      <w:pPr>
+        <w:ind w:left="6120" w:hanging="360"/>
+      </w:pPr>
+      <w:rPr>
+        <w:rFonts w:ascii="Courier New" w:hAnsi="Courier New" w:cs="Courier New" w:hint="default"/>
+      </w:rPr>
+    </w:lvl>
+    <w:lvl w:ilvl="8" w:tplc="04100005" w:tentative="1">
+      <w:start w:val="1"/>
+      <w:numFmt w:val="bullet"/>
+      <w:lvlText w:val=""/>
+      <w:lvlJc w:val="left"/>
+      <w:pPr>
+        <w:ind w:left="6840" w:hanging="360"/>
+      </w:pPr>
+      <w:rPr>
+        <w:rFonts w:ascii="Wingdings" w:hAnsi="Wingdings" w:hint="default"/>
+      </w:rPr>
+    </w:lvl>
+  </w:abstractNum>
+  <w:abstractNum w:abstractNumId="5" w15:restartNumberingAfterBreak="0">
     <w:nsid w:val="2F940F76"/>
     <w:multiLevelType w:val="hybridMultilevel"/>
     <w:tmpl w:val="B32C1D1E"/>
@@ -7794,7 +8978,7 @@
       </w:rPr>
     </w:lvl>
   </w:abstractNum>
-  <w:abstractNum w:abstractNumId="5" w15:restartNumberingAfterBreak="0">
+  <w:abstractNum w:abstractNumId="6" w15:restartNumberingAfterBreak="0">
     <w:nsid w:val="300605ED"/>
     <w:multiLevelType w:val="hybridMultilevel"/>
     <w:tmpl w:val="DF4279FC"/>
@@ -7908,7 +9092,7 @@
       </w:rPr>
     </w:lvl>
   </w:abstractNum>
-  <w:abstractNum w:abstractNumId="6" w15:restartNumberingAfterBreak="0">
+  <w:abstractNum w:abstractNumId="7" w15:restartNumberingAfterBreak="0">
     <w:nsid w:val="31B07654"/>
     <w:multiLevelType w:val="hybridMultilevel"/>
     <w:tmpl w:val="22D25B4A"/>
@@ -8021,7 +9205,7 @@
       </w:rPr>
     </w:lvl>
   </w:abstractNum>
-  <w:abstractNum w:abstractNumId="7" w15:restartNumberingAfterBreak="0">
+  <w:abstractNum w:abstractNumId="8" w15:restartNumberingAfterBreak="0">
     <w:nsid w:val="41911F11"/>
     <w:multiLevelType w:val="multilevel"/>
     <w:tmpl w:val="04100021"/>
@@ -8143,7 +9327,7 @@
       </w:rPr>
     </w:lvl>
   </w:abstractNum>
-  <w:abstractNum w:abstractNumId="8" w15:restartNumberingAfterBreak="0">
+  <w:abstractNum w:abstractNumId="9" w15:restartNumberingAfterBreak="0">
     <w:nsid w:val="44BC2B41"/>
     <w:multiLevelType w:val="hybridMultilevel"/>
     <w:tmpl w:val="2E84E43E"/>
@@ -8256,7 +9440,7 @@
       </w:rPr>
     </w:lvl>
   </w:abstractNum>
-  <w:abstractNum w:abstractNumId="9" w15:restartNumberingAfterBreak="0">
+  <w:abstractNum w:abstractNumId="10" w15:restartNumberingAfterBreak="0">
     <w:nsid w:val="568C773C"/>
     <w:multiLevelType w:val="multilevel"/>
     <w:tmpl w:val="3228775E"/>
@@ -8369,7 +9553,120 @@
       </w:rPr>
     </w:lvl>
   </w:abstractNum>
-  <w:abstractNum w:abstractNumId="10" w15:restartNumberingAfterBreak="0">
+  <w:abstractNum w:abstractNumId="11" w15:restartNumberingAfterBreak="0">
+    <w:nsid w:val="578F4106"/>
+    <w:multiLevelType w:val="hybridMultilevel"/>
+    <w:tmpl w:val="8A72D79E"/>
+    <w:lvl w:ilvl="0" w:tplc="04100001">
+      <w:start w:val="1"/>
+      <w:numFmt w:val="bullet"/>
+      <w:lvlText w:val=""/>
+      <w:lvlJc w:val="left"/>
+      <w:pPr>
+        <w:ind w:left="1080" w:hanging="360"/>
+      </w:pPr>
+      <w:rPr>
+        <w:rFonts w:ascii="Symbol" w:hAnsi="Symbol" w:hint="default"/>
+      </w:rPr>
+    </w:lvl>
+    <w:lvl w:ilvl="1" w:tplc="04100003" w:tentative="1">
+      <w:start w:val="1"/>
+      <w:numFmt w:val="bullet"/>
+      <w:lvlText w:val="o"/>
+      <w:lvlJc w:val="left"/>
+      <w:pPr>
+        <w:ind w:left="1800" w:hanging="360"/>
+      </w:pPr>
+      <w:rPr>
+        <w:rFonts w:ascii="Courier New" w:hAnsi="Courier New" w:cs="Courier New" w:hint="default"/>
+      </w:rPr>
+    </w:lvl>
+    <w:lvl w:ilvl="2" w:tplc="04100005" w:tentative="1">
+      <w:start w:val="1"/>
+      <w:numFmt w:val="bullet"/>
+      <w:lvlText w:val=""/>
+      <w:lvlJc w:val="left"/>
+      <w:pPr>
+        <w:ind w:left="2520" w:hanging="360"/>
+      </w:pPr>
+      <w:rPr>
+        <w:rFonts w:ascii="Wingdings" w:hAnsi="Wingdings" w:hint="default"/>
+      </w:rPr>
+    </w:lvl>
+    <w:lvl w:ilvl="3" w:tplc="04100001" w:tentative="1">
+      <w:start w:val="1"/>
+      <w:numFmt w:val="bullet"/>
+      <w:lvlText w:val=""/>
+      <w:lvlJc w:val="left"/>
+      <w:pPr>
+        <w:ind w:left="3240" w:hanging="360"/>
+      </w:pPr>
+      <w:rPr>
+        <w:rFonts w:ascii="Symbol" w:hAnsi="Symbol" w:hint="default"/>
+      </w:rPr>
+    </w:lvl>
+    <w:lvl w:ilvl="4" w:tplc="04100003" w:tentative="1">
+      <w:start w:val="1"/>
+      <w:numFmt w:val="bullet"/>
+      <w:lvlText w:val="o"/>
+      <w:lvlJc w:val="left"/>
+      <w:pPr>
+        <w:ind w:left="3960" w:hanging="360"/>
+      </w:pPr>
+      <w:rPr>
+        <w:rFonts w:ascii="Courier New" w:hAnsi="Courier New" w:cs="Courier New" w:hint="default"/>
+      </w:rPr>
+    </w:lvl>
+    <w:lvl w:ilvl="5" w:tplc="04100005" w:tentative="1">
+      <w:start w:val="1"/>
+      <w:numFmt w:val="bullet"/>
+      <w:lvlText w:val=""/>
+      <w:lvlJc w:val="left"/>
+      <w:pPr>
+        <w:ind w:left="4680" w:hanging="360"/>
+      </w:pPr>
+      <w:rPr>
+        <w:rFonts w:ascii="Wingdings" w:hAnsi="Wingdings" w:hint="default"/>
+      </w:rPr>
+    </w:lvl>
+    <w:lvl w:ilvl="6" w:tplc="04100001" w:tentative="1">
+      <w:start w:val="1"/>
+      <w:numFmt w:val="bullet"/>
+      <w:lvlText w:val=""/>
+      <w:lvlJc w:val="left"/>
+      <w:pPr>
+        <w:ind w:left="5400" w:hanging="360"/>
+      </w:pPr>
+      <w:rPr>
+        <w:rFonts w:ascii="Symbol" w:hAnsi="Symbol" w:hint="default"/>
+      </w:rPr>
+    </w:lvl>
+    <w:lvl w:ilvl="7" w:tplc="04100003" w:tentative="1">
+      <w:start w:val="1"/>
+      <w:numFmt w:val="bullet"/>
+      <w:lvlText w:val="o"/>
+      <w:lvlJc w:val="left"/>
+      <w:pPr>
+        <w:ind w:left="6120" w:hanging="360"/>
+      </w:pPr>
+      <w:rPr>
+        <w:rFonts w:ascii="Courier New" w:hAnsi="Courier New" w:cs="Courier New" w:hint="default"/>
+      </w:rPr>
+    </w:lvl>
+    <w:lvl w:ilvl="8" w:tplc="04100005" w:tentative="1">
+      <w:start w:val="1"/>
+      <w:numFmt w:val="bullet"/>
+      <w:lvlText w:val=""/>
+      <w:lvlJc w:val="left"/>
+      <w:pPr>
+        <w:ind w:left="6840" w:hanging="360"/>
+      </w:pPr>
+      <w:rPr>
+        <w:rFonts w:ascii="Wingdings" w:hAnsi="Wingdings" w:hint="default"/>
+      </w:rPr>
+    </w:lvl>
+  </w:abstractNum>
+  <w:abstractNum w:abstractNumId="12" w15:restartNumberingAfterBreak="0">
     <w:nsid w:val="5A5C3AA2"/>
     <w:multiLevelType w:val="multilevel"/>
     <w:tmpl w:val="55D2D08A"/>
@@ -8482,7 +9779,7 @@
       </w:rPr>
     </w:lvl>
   </w:abstractNum>
-  <w:abstractNum w:abstractNumId="11" w15:restartNumberingAfterBreak="0">
+  <w:abstractNum w:abstractNumId="13" w15:restartNumberingAfterBreak="0">
     <w:nsid w:val="60DB7E62"/>
     <w:multiLevelType w:val="hybridMultilevel"/>
     <w:tmpl w:val="BDE46AA8"/>
@@ -8571,7 +9868,120 @@
       </w:pPr>
     </w:lvl>
   </w:abstractNum>
-  <w:abstractNum w:abstractNumId="12" w15:restartNumberingAfterBreak="0">
+  <w:abstractNum w:abstractNumId="14" w15:restartNumberingAfterBreak="0">
+    <w:nsid w:val="648E715E"/>
+    <w:multiLevelType w:val="hybridMultilevel"/>
+    <w:tmpl w:val="E8A47858"/>
+    <w:lvl w:ilvl="0" w:tplc="04100001">
+      <w:start w:val="1"/>
+      <w:numFmt w:val="bullet"/>
+      <w:lvlText w:val=""/>
+      <w:lvlJc w:val="left"/>
+      <w:pPr>
+        <w:ind w:left="1080" w:hanging="360"/>
+      </w:pPr>
+      <w:rPr>
+        <w:rFonts w:ascii="Symbol" w:hAnsi="Symbol" w:hint="default"/>
+      </w:rPr>
+    </w:lvl>
+    <w:lvl w:ilvl="1" w:tplc="04100003" w:tentative="1">
+      <w:start w:val="1"/>
+      <w:numFmt w:val="bullet"/>
+      <w:lvlText w:val="o"/>
+      <w:lvlJc w:val="left"/>
+      <w:pPr>
+        <w:ind w:left="1800" w:hanging="360"/>
+      </w:pPr>
+      <w:rPr>
+        <w:rFonts w:ascii="Courier New" w:hAnsi="Courier New" w:cs="Courier New" w:hint="default"/>
+      </w:rPr>
+    </w:lvl>
+    <w:lvl w:ilvl="2" w:tplc="04100005" w:tentative="1">
+      <w:start w:val="1"/>
+      <w:numFmt w:val="bullet"/>
+      <w:lvlText w:val=""/>
+      <w:lvlJc w:val="left"/>
+      <w:pPr>
+        <w:ind w:left="2520" w:hanging="360"/>
+      </w:pPr>
+      <w:rPr>
+        <w:rFonts w:ascii="Wingdings" w:hAnsi="Wingdings" w:hint="default"/>
+      </w:rPr>
+    </w:lvl>
+    <w:lvl w:ilvl="3" w:tplc="04100001" w:tentative="1">
+      <w:start w:val="1"/>
+      <w:numFmt w:val="bullet"/>
+      <w:lvlText w:val=""/>
+      <w:lvlJc w:val="left"/>
+      <w:pPr>
+        <w:ind w:left="3240" w:hanging="360"/>
+      </w:pPr>
+      <w:rPr>
+        <w:rFonts w:ascii="Symbol" w:hAnsi="Symbol" w:hint="default"/>
+      </w:rPr>
+    </w:lvl>
+    <w:lvl w:ilvl="4" w:tplc="04100003" w:tentative="1">
+      <w:start w:val="1"/>
+      <w:numFmt w:val="bullet"/>
+      <w:lvlText w:val="o"/>
+      <w:lvlJc w:val="left"/>
+      <w:pPr>
+        <w:ind w:left="3960" w:hanging="360"/>
+      </w:pPr>
+      <w:rPr>
+        <w:rFonts w:ascii="Courier New" w:hAnsi="Courier New" w:cs="Courier New" w:hint="default"/>
+      </w:rPr>
+    </w:lvl>
+    <w:lvl w:ilvl="5" w:tplc="04100005" w:tentative="1">
+      <w:start w:val="1"/>
+      <w:numFmt w:val="bullet"/>
+      <w:lvlText w:val=""/>
+      <w:lvlJc w:val="left"/>
+      <w:pPr>
+        <w:ind w:left="4680" w:hanging="360"/>
+      </w:pPr>
+      <w:rPr>
+        <w:rFonts w:ascii="Wingdings" w:hAnsi="Wingdings" w:hint="default"/>
+      </w:rPr>
+    </w:lvl>
+    <w:lvl w:ilvl="6" w:tplc="04100001" w:tentative="1">
+      <w:start w:val="1"/>
+      <w:numFmt w:val="bullet"/>
+      <w:lvlText w:val=""/>
+      <w:lvlJc w:val="left"/>
+      <w:pPr>
+        <w:ind w:left="5400" w:hanging="360"/>
+      </w:pPr>
+      <w:rPr>
+        <w:rFonts w:ascii="Symbol" w:hAnsi="Symbol" w:hint="default"/>
+      </w:rPr>
+    </w:lvl>
+    <w:lvl w:ilvl="7" w:tplc="04100003" w:tentative="1">
+      <w:start w:val="1"/>
+      <w:numFmt w:val="bullet"/>
+      <w:lvlText w:val="o"/>
+      <w:lvlJc w:val="left"/>
+      <w:pPr>
+        <w:ind w:left="6120" w:hanging="360"/>
+      </w:pPr>
+      <w:rPr>
+        <w:rFonts w:ascii="Courier New" w:hAnsi="Courier New" w:cs="Courier New" w:hint="default"/>
+      </w:rPr>
+    </w:lvl>
+    <w:lvl w:ilvl="8" w:tplc="04100005" w:tentative="1">
+      <w:start w:val="1"/>
+      <w:numFmt w:val="bullet"/>
+      <w:lvlText w:val=""/>
+      <w:lvlJc w:val="left"/>
+      <w:pPr>
+        <w:ind w:left="6840" w:hanging="360"/>
+      </w:pPr>
+      <w:rPr>
+        <w:rFonts w:ascii="Wingdings" w:hAnsi="Wingdings" w:hint="default"/>
+      </w:rPr>
+    </w:lvl>
+  </w:abstractNum>
+  <w:abstractNum w:abstractNumId="15" w15:restartNumberingAfterBreak="0">
     <w:nsid w:val="6E796DEC"/>
     <w:multiLevelType w:val="hybridMultilevel"/>
     <w:tmpl w:val="BE20644C"/>
@@ -8684,7 +10094,7 @@
       </w:rPr>
     </w:lvl>
   </w:abstractNum>
-  <w:abstractNum w:abstractNumId="13" w15:restartNumberingAfterBreak="0">
+  <w:abstractNum w:abstractNumId="16" w15:restartNumberingAfterBreak="0">
     <w:nsid w:val="78760D9A"/>
     <w:multiLevelType w:val="hybridMultilevel"/>
     <w:tmpl w:val="8AE4DD7A"/>
@@ -8774,7 +10184,7 @@
       </w:pPr>
     </w:lvl>
   </w:abstractNum>
-  <w:abstractNum w:abstractNumId="14" w15:restartNumberingAfterBreak="0">
+  <w:abstractNum w:abstractNumId="17" w15:restartNumberingAfterBreak="0">
     <w:nsid w:val="7D0E6520"/>
     <w:multiLevelType w:val="multilevel"/>
     <w:tmpl w:val="4F1421C0"/>
@@ -8890,31 +10300,31 @@
     </w:lvl>
   </w:abstractNum>
   <w:num w:numId="1" w16cid:durableId="1503737258">
-    <w:abstractNumId w:val="7"/>
+    <w:abstractNumId w:val="8"/>
   </w:num>
   <w:num w:numId="2" w16cid:durableId="1701468578">
-    <w:abstractNumId w:val="11"/>
+    <w:abstractNumId w:val="13"/>
   </w:num>
   <w:num w:numId="3" w16cid:durableId="1523782416">
-    <w:abstractNumId w:val="13"/>
+    <w:abstractNumId w:val="16"/>
   </w:num>
   <w:num w:numId="4" w16cid:durableId="1692488083">
-    <w:abstractNumId w:val="9"/>
+    <w:abstractNumId w:val="10"/>
   </w:num>
   <w:num w:numId="5" w16cid:durableId="1976451569">
-    <w:abstractNumId w:val="10"/>
+    <w:abstractNumId w:val="12"/>
   </w:num>
   <w:num w:numId="6" w16cid:durableId="202133246">
-    <w:abstractNumId w:val="14"/>
+    <w:abstractNumId w:val="17"/>
   </w:num>
   <w:num w:numId="7" w16cid:durableId="1906259317">
     <w:abstractNumId w:val="1"/>
   </w:num>
   <w:num w:numId="8" w16cid:durableId="258952219">
-    <w:abstractNumId w:val="6"/>
+    <w:abstractNumId w:val="7"/>
   </w:num>
   <w:num w:numId="9" w16cid:durableId="197621042">
-    <w:abstractNumId w:val="8"/>
+    <w:abstractNumId w:val="9"/>
   </w:num>
   <w:num w:numId="10" w16cid:durableId="1378778331">
     <w:abstractNumId w:val="3"/>
@@ -8923,16 +10333,25 @@
     <w:abstractNumId w:val="0"/>
   </w:num>
   <w:num w:numId="12" w16cid:durableId="470248549">
-    <w:abstractNumId w:val="4"/>
+    <w:abstractNumId w:val="5"/>
   </w:num>
   <w:num w:numId="13" w16cid:durableId="1908489279">
-    <w:abstractNumId w:val="12"/>
+    <w:abstractNumId w:val="15"/>
   </w:num>
   <w:num w:numId="14" w16cid:durableId="1761370907">
-    <w:abstractNumId w:val="5"/>
+    <w:abstractNumId w:val="6"/>
   </w:num>
   <w:num w:numId="15" w16cid:durableId="72775177">
     <w:abstractNumId w:val="2"/>
+  </w:num>
+  <w:num w:numId="16" w16cid:durableId="131871424">
+    <w:abstractNumId w:val="4"/>
+  </w:num>
+  <w:num w:numId="17" w16cid:durableId="411435336">
+    <w:abstractNumId w:val="11"/>
+  </w:num>
+  <w:num w:numId="18" w16cid:durableId="106891993">
+    <w:abstractNumId w:val="14"/>
   </w:num>
 </w:numbering>
 </file>
@@ -9817,6 +11236,1127 @@
 </w:styles>
 </file>
 
+<file path=word/charts/chart1.xml><?xml version="1.0" encoding="utf-8"?>
+<c:chartSpace xmlns:c="http://schemas.openxmlformats.org/drawingml/2006/chart" xmlns:a="http://schemas.openxmlformats.org/drawingml/2006/main" xmlns:r="http://schemas.openxmlformats.org/officeDocument/2006/relationships" xmlns:c16r2="http://schemas.microsoft.com/office/drawing/2015/06/chart">
+  <c:date1904 val="0"/>
+  <c:lang val="it-IT"/>
+  <c:roundedCorners val="0"/>
+  <mc:AlternateContent xmlns:mc="http://schemas.openxmlformats.org/markup-compatibility/2006">
+    <mc:Choice xmlns:c14="http://schemas.microsoft.com/office/drawing/2007/8/2/chart" Requires="c14">
+      <c14:style val="102"/>
+    </mc:Choice>
+    <mc:Fallback>
+      <c:style val="2"/>
+    </mc:Fallback>
+  </mc:AlternateContent>
+  <c:chart>
+    <c:title>
+      <c:tx>
+        <c:rich>
+          <a:bodyPr rot="0" spcFirstLastPara="1" vertOverflow="ellipsis" vert="horz" wrap="square" anchor="ctr" anchorCtr="1"/>
+          <a:lstStyle/>
+          <a:p>
+            <a:pPr>
+              <a:defRPr sz="1600" b="1" i="0" u="none" strike="noStrike" kern="1200" cap="all" baseline="0">
+                <a:solidFill>
+                  <a:schemeClr val="tx1">
+                    <a:lumMod val="65000"/>
+                    <a:lumOff val="35000"/>
+                  </a:schemeClr>
+                </a:solidFill>
+                <a:latin typeface="+mn-lt"/>
+                <a:ea typeface="+mn-ea"/>
+                <a:cs typeface="+mn-cs"/>
+              </a:defRPr>
+            </a:pPr>
+            <a:r>
+              <a:rPr lang="en-US"/>
+              <a:t>Manutenzione</a:t>
+            </a:r>
+          </a:p>
+        </c:rich>
+      </c:tx>
+      <c:overlay val="0"/>
+      <c:spPr>
+        <a:noFill/>
+        <a:ln>
+          <a:noFill/>
+        </a:ln>
+        <a:effectLst/>
+      </c:spPr>
+      <c:txPr>
+        <a:bodyPr rot="0" spcFirstLastPara="1" vertOverflow="ellipsis" vert="horz" wrap="square" anchor="ctr" anchorCtr="1"/>
+        <a:lstStyle/>
+        <a:p>
+          <a:pPr>
+            <a:defRPr sz="1600" b="1" i="0" u="none" strike="noStrike" kern="1200" cap="all" baseline="0">
+              <a:solidFill>
+                <a:schemeClr val="tx1">
+                  <a:lumMod val="65000"/>
+                  <a:lumOff val="35000"/>
+                </a:schemeClr>
+              </a:solidFill>
+              <a:latin typeface="+mn-lt"/>
+              <a:ea typeface="+mn-ea"/>
+              <a:cs typeface="+mn-cs"/>
+            </a:defRPr>
+          </a:pPr>
+          <a:endParaRPr lang="it-IT"/>
+        </a:p>
+      </c:txPr>
+    </c:title>
+    <c:autoTitleDeleted val="0"/>
+    <c:view3D>
+      <c:rotX val="30"/>
+      <c:rotY val="0"/>
+      <c:depthPercent val="100"/>
+      <c:rAngAx val="0"/>
+    </c:view3D>
+    <c:floor>
+      <c:thickness val="0"/>
+      <c:spPr>
+        <a:noFill/>
+        <a:ln>
+          <a:noFill/>
+        </a:ln>
+        <a:effectLst/>
+        <a:sp3d/>
+      </c:spPr>
+    </c:floor>
+    <c:sideWall>
+      <c:thickness val="0"/>
+      <c:spPr>
+        <a:noFill/>
+        <a:ln>
+          <a:noFill/>
+        </a:ln>
+        <a:effectLst/>
+        <a:sp3d/>
+      </c:spPr>
+    </c:sideWall>
+    <c:backWall>
+      <c:thickness val="0"/>
+      <c:spPr>
+        <a:noFill/>
+        <a:ln>
+          <a:noFill/>
+        </a:ln>
+        <a:effectLst/>
+        <a:sp3d/>
+      </c:spPr>
+    </c:backWall>
+    <c:plotArea>
+      <c:layout/>
+      <c:pie3DChart>
+        <c:varyColors val="1"/>
+        <c:ser>
+          <c:idx val="0"/>
+          <c:order val="0"/>
+          <c:tx>
+            <c:strRef>
+              <c:f>Foglio1!$B$1</c:f>
+              <c:strCache>
+                <c:ptCount val="1"/>
+                <c:pt idx="0">
+                  <c:v>Vendite</c:v>
+                </c:pt>
+              </c:strCache>
+            </c:strRef>
+          </c:tx>
+          <c:dPt>
+            <c:idx val="0"/>
+            <c:bubble3D val="0"/>
+            <c:spPr>
+              <a:solidFill>
+                <a:schemeClr val="accent1"/>
+              </a:solidFill>
+              <a:ln>
+                <a:noFill/>
+              </a:ln>
+              <a:effectLst>
+                <a:outerShdw blurRad="88900" sx="102000" sy="102000" algn="ctr" rotWithShape="0">
+                  <a:prstClr val="black">
+                    <a:alpha val="10000"/>
+                  </a:prstClr>
+                </a:outerShdw>
+              </a:effectLst>
+              <a:scene3d>
+                <a:camera prst="orthographicFront"/>
+                <a:lightRig rig="threePt" dir="t"/>
+              </a:scene3d>
+              <a:sp3d>
+                <a:bevelT w="127000" h="127000"/>
+                <a:bevelB w="127000" h="127000"/>
+              </a:sp3d>
+            </c:spPr>
+            <c:extLst>
+              <c:ext xmlns:c16="http://schemas.microsoft.com/office/drawing/2014/chart" uri="{C3380CC4-5D6E-409C-BE32-E72D297353CC}">
+                <c16:uniqueId val="{00000001-1D58-4A0F-87E2-4F3AABCA8A68}"/>
+              </c:ext>
+            </c:extLst>
+          </c:dPt>
+          <c:dPt>
+            <c:idx val="1"/>
+            <c:bubble3D val="0"/>
+            <c:spPr>
+              <a:solidFill>
+                <a:schemeClr val="accent2"/>
+              </a:solidFill>
+              <a:ln>
+                <a:noFill/>
+              </a:ln>
+              <a:effectLst>
+                <a:outerShdw blurRad="88900" sx="102000" sy="102000" algn="ctr" rotWithShape="0">
+                  <a:prstClr val="black">
+                    <a:alpha val="10000"/>
+                  </a:prstClr>
+                </a:outerShdw>
+              </a:effectLst>
+              <a:scene3d>
+                <a:camera prst="orthographicFront"/>
+                <a:lightRig rig="threePt" dir="t"/>
+              </a:scene3d>
+              <a:sp3d>
+                <a:bevelT w="127000" h="127000"/>
+                <a:bevelB w="127000" h="127000"/>
+              </a:sp3d>
+            </c:spPr>
+            <c:extLst>
+              <c:ext xmlns:c16="http://schemas.microsoft.com/office/drawing/2014/chart" uri="{C3380CC4-5D6E-409C-BE32-E72D297353CC}">
+                <c16:uniqueId val="{00000002-1D58-4A0F-87E2-4F3AABCA8A68}"/>
+              </c:ext>
+            </c:extLst>
+          </c:dPt>
+          <c:dPt>
+            <c:idx val="2"/>
+            <c:bubble3D val="0"/>
+            <c:spPr>
+              <a:solidFill>
+                <a:schemeClr val="accent3"/>
+              </a:solidFill>
+              <a:ln>
+                <a:noFill/>
+              </a:ln>
+              <a:effectLst>
+                <a:outerShdw blurRad="88900" sx="102000" sy="102000" algn="ctr" rotWithShape="0">
+                  <a:prstClr val="black">
+                    <a:alpha val="10000"/>
+                  </a:prstClr>
+                </a:outerShdw>
+              </a:effectLst>
+              <a:scene3d>
+                <a:camera prst="orthographicFront"/>
+                <a:lightRig rig="threePt" dir="t"/>
+              </a:scene3d>
+              <a:sp3d>
+                <a:bevelT w="127000" h="127000"/>
+                <a:bevelB w="127000" h="127000"/>
+              </a:sp3d>
+            </c:spPr>
+            <c:extLst>
+              <c:ext xmlns:c16="http://schemas.microsoft.com/office/drawing/2014/chart" uri="{C3380CC4-5D6E-409C-BE32-E72D297353CC}">
+                <c16:uniqueId val="{00000003-1D58-4A0F-87E2-4F3AABCA8A68}"/>
+              </c:ext>
+            </c:extLst>
+          </c:dPt>
+          <c:dPt>
+            <c:idx val="3"/>
+            <c:bubble3D val="0"/>
+            <c:spPr>
+              <a:solidFill>
+                <a:schemeClr val="accent4"/>
+              </a:solidFill>
+              <a:ln>
+                <a:noFill/>
+              </a:ln>
+              <a:effectLst>
+                <a:outerShdw blurRad="88900" sx="102000" sy="102000" algn="ctr" rotWithShape="0">
+                  <a:prstClr val="black">
+                    <a:alpha val="10000"/>
+                  </a:prstClr>
+                </a:outerShdw>
+              </a:effectLst>
+              <a:scene3d>
+                <a:camera prst="orthographicFront"/>
+                <a:lightRig rig="threePt" dir="t"/>
+              </a:scene3d>
+              <a:sp3d>
+                <a:bevelT w="127000" h="127000"/>
+                <a:bevelB w="127000" h="127000"/>
+              </a:sp3d>
+            </c:spPr>
+            <c:extLst>
+              <c:ext xmlns:c16="http://schemas.microsoft.com/office/drawing/2014/chart" uri="{C3380CC4-5D6E-409C-BE32-E72D297353CC}">
+                <c16:uniqueId val="{00000004-1D58-4A0F-87E2-4F3AABCA8A68}"/>
+              </c:ext>
+            </c:extLst>
+          </c:dPt>
+          <c:dLbls>
+            <c:dLbl>
+              <c:idx val="0"/>
+              <c:spPr>
+                <a:noFill/>
+                <a:ln>
+                  <a:noFill/>
+                </a:ln>
+                <a:effectLst/>
+              </c:spPr>
+              <c:txPr>
+                <a:bodyPr rot="0" spcFirstLastPara="1" vertOverflow="ellipsis" vert="horz" wrap="square" lIns="38100" tIns="19050" rIns="38100" bIns="19050" anchor="ctr" anchorCtr="1">
+                  <a:spAutoFit/>
+                </a:bodyPr>
+                <a:lstStyle/>
+                <a:p>
+                  <a:pPr>
+                    <a:defRPr sz="1000" b="1" i="0" u="none" strike="noStrike" kern="1200" spc="0" baseline="0">
+                      <a:solidFill>
+                        <a:schemeClr val="accent1"/>
+                      </a:solidFill>
+                      <a:latin typeface="+mn-lt"/>
+                      <a:ea typeface="+mn-ea"/>
+                      <a:cs typeface="+mn-cs"/>
+                    </a:defRPr>
+                  </a:pPr>
+                  <a:endParaRPr lang="it-IT"/>
+                </a:p>
+              </c:txPr>
+              <c:dLblPos val="outEnd"/>
+              <c:showLegendKey val="0"/>
+              <c:showVal val="0"/>
+              <c:showCatName val="1"/>
+              <c:showSerName val="0"/>
+              <c:showPercent val="1"/>
+              <c:showBubbleSize val="0"/>
+              <c:extLst>
+                <c:ext xmlns:c16="http://schemas.microsoft.com/office/drawing/2014/chart" uri="{C3380CC4-5D6E-409C-BE32-E72D297353CC}">
+                  <c16:uniqueId val="{00000001-1D58-4A0F-87E2-4F3AABCA8A68}"/>
+                </c:ext>
+              </c:extLst>
+            </c:dLbl>
+            <c:dLbl>
+              <c:idx val="1"/>
+              <c:spPr>
+                <a:noFill/>
+                <a:ln>
+                  <a:noFill/>
+                </a:ln>
+                <a:effectLst/>
+              </c:spPr>
+              <c:txPr>
+                <a:bodyPr rot="0" spcFirstLastPara="1" vertOverflow="ellipsis" vert="horz" wrap="square" lIns="38100" tIns="19050" rIns="38100" bIns="19050" anchor="ctr" anchorCtr="1">
+                  <a:spAutoFit/>
+                </a:bodyPr>
+                <a:lstStyle/>
+                <a:p>
+                  <a:pPr>
+                    <a:defRPr sz="1000" b="1" i="0" u="none" strike="noStrike" kern="1200" spc="0" baseline="0">
+                      <a:solidFill>
+                        <a:schemeClr val="accent2"/>
+                      </a:solidFill>
+                      <a:latin typeface="+mn-lt"/>
+                      <a:ea typeface="+mn-ea"/>
+                      <a:cs typeface="+mn-cs"/>
+                    </a:defRPr>
+                  </a:pPr>
+                  <a:endParaRPr lang="it-IT"/>
+                </a:p>
+              </c:txPr>
+              <c:dLblPos val="outEnd"/>
+              <c:showLegendKey val="0"/>
+              <c:showVal val="0"/>
+              <c:showCatName val="1"/>
+              <c:showSerName val="0"/>
+              <c:showPercent val="1"/>
+              <c:showBubbleSize val="0"/>
+              <c:extLst>
+                <c:ext xmlns:c16="http://schemas.microsoft.com/office/drawing/2014/chart" uri="{C3380CC4-5D6E-409C-BE32-E72D297353CC}">
+                  <c16:uniqueId val="{00000002-1D58-4A0F-87E2-4F3AABCA8A68}"/>
+                </c:ext>
+              </c:extLst>
+            </c:dLbl>
+            <c:dLbl>
+              <c:idx val="2"/>
+              <c:spPr>
+                <a:noFill/>
+                <a:ln>
+                  <a:noFill/>
+                </a:ln>
+                <a:effectLst/>
+              </c:spPr>
+              <c:txPr>
+                <a:bodyPr rot="0" spcFirstLastPara="1" vertOverflow="ellipsis" vert="horz" wrap="square" lIns="38100" tIns="19050" rIns="38100" bIns="19050" anchor="ctr" anchorCtr="1">
+                  <a:spAutoFit/>
+                </a:bodyPr>
+                <a:lstStyle/>
+                <a:p>
+                  <a:pPr>
+                    <a:defRPr sz="1000" b="1" i="0" u="none" strike="noStrike" kern="1200" spc="0" baseline="0">
+                      <a:solidFill>
+                        <a:schemeClr val="accent3"/>
+                      </a:solidFill>
+                      <a:latin typeface="+mn-lt"/>
+                      <a:ea typeface="+mn-ea"/>
+                      <a:cs typeface="+mn-cs"/>
+                    </a:defRPr>
+                  </a:pPr>
+                  <a:endParaRPr lang="it-IT"/>
+                </a:p>
+              </c:txPr>
+              <c:dLblPos val="outEnd"/>
+              <c:showLegendKey val="0"/>
+              <c:showVal val="0"/>
+              <c:showCatName val="1"/>
+              <c:showSerName val="0"/>
+              <c:showPercent val="1"/>
+              <c:showBubbleSize val="0"/>
+              <c:extLst>
+                <c:ext xmlns:c16="http://schemas.microsoft.com/office/drawing/2014/chart" uri="{C3380CC4-5D6E-409C-BE32-E72D297353CC}">
+                  <c16:uniqueId val="{00000003-1D58-4A0F-87E2-4F3AABCA8A68}"/>
+                </c:ext>
+              </c:extLst>
+            </c:dLbl>
+            <c:dLbl>
+              <c:idx val="3"/>
+              <c:spPr>
+                <a:noFill/>
+                <a:ln>
+                  <a:noFill/>
+                </a:ln>
+                <a:effectLst/>
+              </c:spPr>
+              <c:txPr>
+                <a:bodyPr rot="0" spcFirstLastPara="1" vertOverflow="ellipsis" vert="horz" wrap="square" lIns="38100" tIns="19050" rIns="38100" bIns="19050" anchor="ctr" anchorCtr="1">
+                  <a:spAutoFit/>
+                </a:bodyPr>
+                <a:lstStyle/>
+                <a:p>
+                  <a:pPr>
+                    <a:defRPr sz="1000" b="1" i="0" u="none" strike="noStrike" kern="1200" spc="0" baseline="0">
+                      <a:solidFill>
+                        <a:schemeClr val="accent4"/>
+                      </a:solidFill>
+                      <a:latin typeface="+mn-lt"/>
+                      <a:ea typeface="+mn-ea"/>
+                      <a:cs typeface="+mn-cs"/>
+                    </a:defRPr>
+                  </a:pPr>
+                  <a:endParaRPr lang="it-IT"/>
+                </a:p>
+              </c:txPr>
+              <c:dLblPos val="outEnd"/>
+              <c:showLegendKey val="0"/>
+              <c:showVal val="0"/>
+              <c:showCatName val="1"/>
+              <c:showSerName val="0"/>
+              <c:showPercent val="1"/>
+              <c:showBubbleSize val="0"/>
+              <c:extLst>
+                <c:ext xmlns:c16="http://schemas.microsoft.com/office/drawing/2014/chart" uri="{C3380CC4-5D6E-409C-BE32-E72D297353CC}">
+                  <c16:uniqueId val="{00000004-1D58-4A0F-87E2-4F3AABCA8A68}"/>
+                </c:ext>
+              </c:extLst>
+            </c:dLbl>
+            <c:spPr>
+              <a:noFill/>
+              <a:ln>
+                <a:noFill/>
+              </a:ln>
+              <a:effectLst/>
+            </c:spPr>
+            <c:dLblPos val="outEnd"/>
+            <c:showLegendKey val="0"/>
+            <c:showVal val="0"/>
+            <c:showCatName val="1"/>
+            <c:showSerName val="0"/>
+            <c:showPercent val="1"/>
+            <c:showBubbleSize val="0"/>
+            <c:showLeaderLines val="1"/>
+            <c:leaderLines>
+              <c:spPr>
+                <a:ln w="9525" cap="flat" cmpd="sng" algn="ctr">
+                  <a:solidFill>
+                    <a:schemeClr val="tx1">
+                      <a:lumMod val="35000"/>
+                      <a:lumOff val="65000"/>
+                    </a:schemeClr>
+                  </a:solidFill>
+                  <a:round/>
+                </a:ln>
+                <a:effectLst/>
+              </c:spPr>
+            </c:leaderLines>
+            <c:extLst>
+              <c:ext xmlns:c15="http://schemas.microsoft.com/office/drawing/2012/chart" uri="{CE6537A1-D6FC-4f65-9D91-7224C49458BB}"/>
+            </c:extLst>
+          </c:dLbls>
+          <c:cat>
+            <c:strRef>
+              <c:f>Foglio1!$A$2:$A$5</c:f>
+              <c:strCache>
+                <c:ptCount val="4"/>
+                <c:pt idx="0">
+                  <c:v>M.Correttiva</c:v>
+                </c:pt>
+                <c:pt idx="1">
+                  <c:v>M.Preventiva</c:v>
+                </c:pt>
+                <c:pt idx="2">
+                  <c:v>M.Adattiva</c:v>
+                </c:pt>
+                <c:pt idx="3">
+                  <c:v>M.Perfettiva</c:v>
+                </c:pt>
+              </c:strCache>
+            </c:strRef>
+          </c:cat>
+          <c:val>
+            <c:numRef>
+              <c:f>Foglio1!$B$2:$B$5</c:f>
+              <c:numCache>
+                <c:formatCode>General</c:formatCode>
+                <c:ptCount val="4"/>
+                <c:pt idx="0">
+                  <c:v>5</c:v>
+                </c:pt>
+                <c:pt idx="1">
+                  <c:v>3</c:v>
+                </c:pt>
+                <c:pt idx="2">
+                  <c:v>1</c:v>
+                </c:pt>
+                <c:pt idx="3">
+                  <c:v>1</c:v>
+                </c:pt>
+              </c:numCache>
+            </c:numRef>
+          </c:val>
+          <c:extLst>
+            <c:ext xmlns:c16="http://schemas.microsoft.com/office/drawing/2014/chart" uri="{C3380CC4-5D6E-409C-BE32-E72D297353CC}">
+              <c16:uniqueId val="{00000000-1D58-4A0F-87E2-4F3AABCA8A68}"/>
+            </c:ext>
+          </c:extLst>
+        </c:ser>
+        <c:dLbls>
+          <c:dLblPos val="outEnd"/>
+          <c:showLegendKey val="0"/>
+          <c:showVal val="0"/>
+          <c:showCatName val="0"/>
+          <c:showSerName val="0"/>
+          <c:showPercent val="1"/>
+          <c:showBubbleSize val="0"/>
+          <c:showLeaderLines val="1"/>
+        </c:dLbls>
+      </c:pie3DChart>
+      <c:spPr>
+        <a:noFill/>
+        <a:ln>
+          <a:noFill/>
+        </a:ln>
+        <a:effectLst/>
+      </c:spPr>
+    </c:plotArea>
+    <c:plotVisOnly val="1"/>
+    <c:dispBlanksAs val="gap"/>
+    <c:extLst>
+      <c:ext xmlns:c16r3="http://schemas.microsoft.com/office/drawing/2017/03/chart" uri="{56B9EC1D-385E-4148-901F-78D8002777C0}">
+        <c16r3:dataDisplayOptions16>
+          <c16r3:dispNaAsBlank val="1"/>
+        </c16r3:dataDisplayOptions16>
+      </c:ext>
+    </c:extLst>
+    <c:showDLblsOverMax val="0"/>
+  </c:chart>
+  <c:spPr>
+    <a:solidFill>
+      <a:schemeClr val="bg1"/>
+    </a:solidFill>
+    <a:ln w="9525" cap="flat" cmpd="sng" algn="ctr">
+      <a:solidFill>
+        <a:schemeClr val="tx1">
+          <a:lumMod val="15000"/>
+          <a:lumOff val="85000"/>
+        </a:schemeClr>
+      </a:solidFill>
+      <a:round/>
+    </a:ln>
+    <a:effectLst/>
+  </c:spPr>
+  <c:txPr>
+    <a:bodyPr/>
+    <a:lstStyle/>
+    <a:p>
+      <a:pPr>
+        <a:defRPr/>
+      </a:pPr>
+      <a:endParaRPr lang="it-IT"/>
+    </a:p>
+  </c:txPr>
+  <c:externalData r:id="rId3">
+    <c:autoUpdate val="0"/>
+  </c:externalData>
+</c:chartSpace>
+</file>
+
+<file path=word/charts/colors1.xml><?xml version="1.0" encoding="utf-8"?>
+<cs:colorStyle xmlns:cs="http://schemas.microsoft.com/office/drawing/2012/chartStyle" xmlns:a="http://schemas.openxmlformats.org/drawingml/2006/main" meth="cycle" id="10">
+  <a:schemeClr val="accent1"/>
+  <a:schemeClr val="accent2"/>
+  <a:schemeClr val="accent3"/>
+  <a:schemeClr val="accent4"/>
+  <a:schemeClr val="accent5"/>
+  <a:schemeClr val="accent6"/>
+  <cs:variation/>
+  <cs:variation>
+    <a:lumMod val="60000"/>
+  </cs:variation>
+  <cs:variation>
+    <a:lumMod val="80000"/>
+    <a:lumOff val="20000"/>
+  </cs:variation>
+  <cs:variation>
+    <a:lumMod val="80000"/>
+  </cs:variation>
+  <cs:variation>
+    <a:lumMod val="60000"/>
+    <a:lumOff val="40000"/>
+  </cs:variation>
+  <cs:variation>
+    <a:lumMod val="50000"/>
+  </cs:variation>
+  <cs:variation>
+    <a:lumMod val="70000"/>
+    <a:lumOff val="30000"/>
+  </cs:variation>
+  <cs:variation>
+    <a:lumMod val="70000"/>
+  </cs:variation>
+  <cs:variation>
+    <a:lumMod val="50000"/>
+    <a:lumOff val="50000"/>
+  </cs:variation>
+</cs:colorStyle>
+</file>
+
+<file path=word/charts/style1.xml><?xml version="1.0" encoding="utf-8"?>
+<cs:chartStyle xmlns:cs="http://schemas.microsoft.com/office/drawing/2012/chartStyle" xmlns:a="http://schemas.openxmlformats.org/drawingml/2006/main" id="259">
+  <cs:axisTitle>
+    <cs:lnRef idx="0"/>
+    <cs:fillRef idx="0"/>
+    <cs:effectRef idx="0"/>
+    <cs:fontRef idx="minor">
+      <a:schemeClr val="tx1">
+        <a:lumMod val="65000"/>
+        <a:lumOff val="35000"/>
+      </a:schemeClr>
+    </cs:fontRef>
+    <cs:defRPr sz="900" kern="1200" cap="all"/>
+  </cs:axisTitle>
+  <cs:categoryAxis>
+    <cs:lnRef idx="0"/>
+    <cs:fillRef idx="0"/>
+    <cs:effectRef idx="0"/>
+    <cs:fontRef idx="minor">
+      <a:schemeClr val="tx1">
+        <a:lumMod val="65000"/>
+        <a:lumOff val="35000"/>
+      </a:schemeClr>
+    </cs:fontRef>
+    <cs:defRPr sz="900" kern="1200"/>
+  </cs:categoryAxis>
+  <cs:chartArea mods="allowNoFillOverride allowNoLineOverride">
+    <cs:lnRef idx="0"/>
+    <cs:fillRef idx="0"/>
+    <cs:effectRef idx="0"/>
+    <cs:fontRef idx="minor">
+      <a:schemeClr val="tx1"/>
+    </cs:fontRef>
+    <cs:spPr>
+      <a:solidFill>
+        <a:schemeClr val="bg1"/>
+      </a:solidFill>
+      <a:ln w="9525" cap="flat" cmpd="sng" algn="ctr">
+        <a:solidFill>
+          <a:schemeClr val="tx1">
+            <a:lumMod val="15000"/>
+            <a:lumOff val="85000"/>
+          </a:schemeClr>
+        </a:solidFill>
+        <a:round/>
+      </a:ln>
+    </cs:spPr>
+    <cs:defRPr sz="1000" kern="1200"/>
+  </cs:chartArea>
+  <cs:dataLabel>
+    <cs:lnRef idx="0"/>
+    <cs:fillRef idx="0"/>
+    <cs:effectRef idx="0"/>
+    <cs:fontRef idx="minor">
+      <cs:styleClr val="auto"/>
+    </cs:fontRef>
+    <cs:defRPr sz="1000" b="1" i="0" u="none" strike="noStrike" kern="1200" spc="0" baseline="0"/>
+  </cs:dataLabel>
+  <cs:dataLabelCallout>
+    <cs:lnRef idx="0">
+      <cs:styleClr val="auto"/>
+    </cs:lnRef>
+    <cs:fillRef idx="0"/>
+    <cs:effectRef idx="0"/>
+    <cs:fontRef idx="minor">
+      <cs:styleClr val="auto"/>
+    </cs:fontRef>
+    <cs:spPr>
+      <a:solidFill>
+        <a:schemeClr val="lt1"/>
+      </a:solidFill>
+      <a:ln>
+        <a:solidFill>
+          <a:schemeClr val="phClr"/>
+        </a:solidFill>
+      </a:ln>
+    </cs:spPr>
+    <cs:defRPr sz="1000" b="1" kern="1200"/>
+    <cs:bodyPr rot="0" spcFirstLastPara="1" vertOverflow="clip" horzOverflow="clip" vert="horz" wrap="square" lIns="36576" tIns="18288" rIns="36576" bIns="18288" anchor="ctr" anchorCtr="1">
+      <a:spAutoFit/>
+    </cs:bodyPr>
+  </cs:dataLabelCallout>
+  <cs:dataPoint>
+    <cs:lnRef idx="0"/>
+    <cs:fillRef idx="0">
+      <cs:styleClr val="auto"/>
+    </cs:fillRef>
+    <cs:effectRef idx="0"/>
+    <cs:fontRef idx="minor">
+      <a:schemeClr val="dk1"/>
+    </cs:fontRef>
+    <cs:spPr>
+      <a:solidFill>
+        <a:schemeClr val="phClr"/>
+      </a:solidFill>
+      <a:effectLst>
+        <a:outerShdw blurRad="63500" sx="102000" sy="102000" algn="ctr" rotWithShape="0">
+          <a:prstClr val="black">
+            <a:alpha val="20000"/>
+          </a:prstClr>
+        </a:outerShdw>
+      </a:effectLst>
+    </cs:spPr>
+  </cs:dataPoint>
+  <cs:dataPoint3D>
+    <cs:lnRef idx="0"/>
+    <cs:fillRef idx="0">
+      <cs:styleClr val="auto"/>
+    </cs:fillRef>
+    <cs:effectRef idx="0"/>
+    <cs:fontRef idx="minor">
+      <a:schemeClr val="dk1"/>
+    </cs:fontRef>
+    <cs:spPr>
+      <a:solidFill>
+        <a:schemeClr val="phClr"/>
+      </a:solidFill>
+      <a:effectLst>
+        <a:outerShdw blurRad="88900" sx="102000" sy="102000" algn="ctr" rotWithShape="0">
+          <a:prstClr val="black">
+            <a:alpha val="10000"/>
+          </a:prstClr>
+        </a:outerShdw>
+      </a:effectLst>
+      <a:scene3d>
+        <a:camera prst="orthographicFront"/>
+        <a:lightRig rig="threePt" dir="t"/>
+      </a:scene3d>
+      <a:sp3d>
+        <a:bevelT w="127000" h="127000"/>
+        <a:bevelB w="127000" h="127000"/>
+      </a:sp3d>
+    </cs:spPr>
+  </cs:dataPoint3D>
+  <cs:dataPointLine>
+    <cs:lnRef idx="0">
+      <cs:styleClr val="auto"/>
+    </cs:lnRef>
+    <cs:fillRef idx="0"/>
+    <cs:effectRef idx="0"/>
+    <cs:fontRef idx="minor">
+      <a:schemeClr val="dk1"/>
+    </cs:fontRef>
+    <cs:spPr>
+      <a:ln w="28575" cap="rnd">
+        <a:solidFill>
+          <a:schemeClr val="phClr"/>
+        </a:solidFill>
+        <a:round/>
+      </a:ln>
+    </cs:spPr>
+  </cs:dataPointLine>
+  <cs:dataPointMarker>
+    <cs:lnRef idx="0"/>
+    <cs:fillRef idx="0">
+      <cs:styleClr val="auto"/>
+    </cs:fillRef>
+    <cs:effectRef idx="0"/>
+    <cs:fontRef idx="minor">
+      <a:schemeClr val="dk1"/>
+    </cs:fontRef>
+    <cs:spPr>
+      <a:solidFill>
+        <a:schemeClr val="phClr"/>
+      </a:solidFill>
+      <a:ln w="9525">
+        <a:solidFill>
+          <a:schemeClr val="lt1"/>
+        </a:solidFill>
+      </a:ln>
+    </cs:spPr>
+  </cs:dataPointMarker>
+  <cs:dataPointMarkerLayout symbol="circle" size="6"/>
+  <cs:dataPointWireframe>
+    <cs:lnRef idx="0">
+      <cs:styleClr val="auto"/>
+    </cs:lnRef>
+    <cs:fillRef idx="0"/>
+    <cs:effectRef idx="0"/>
+    <cs:fontRef idx="minor">
+      <a:schemeClr val="dk1"/>
+    </cs:fontRef>
+    <cs:spPr>
+      <a:ln w="9525" cap="rnd">
+        <a:solidFill>
+          <a:schemeClr val="phClr"/>
+        </a:solidFill>
+        <a:round/>
+      </a:ln>
+    </cs:spPr>
+  </cs:dataPointWireframe>
+  <cs:dataTable>
+    <cs:lnRef idx="0"/>
+    <cs:fillRef idx="0"/>
+    <cs:effectRef idx="0"/>
+    <cs:fontRef idx="minor">
+      <a:schemeClr val="tx1">
+        <a:lumMod val="65000"/>
+        <a:lumOff val="35000"/>
+      </a:schemeClr>
+    </cs:fontRef>
+    <cs:spPr>
+      <a:noFill/>
+      <a:ln w="9525" cap="flat" cmpd="sng" algn="ctr">
+        <a:solidFill>
+          <a:schemeClr val="tx1">
+            <a:lumMod val="15000"/>
+            <a:lumOff val="85000"/>
+          </a:schemeClr>
+        </a:solidFill>
+        <a:round/>
+      </a:ln>
+    </cs:spPr>
+    <cs:defRPr sz="900" kern="1200"/>
+  </cs:dataTable>
+  <cs:downBar>
+    <cs:lnRef idx="0"/>
+    <cs:fillRef idx="0"/>
+    <cs:effectRef idx="0"/>
+    <cs:fontRef idx="minor">
+      <a:schemeClr val="tx1"/>
+    </cs:fontRef>
+    <cs:spPr>
+      <a:solidFill>
+        <a:schemeClr val="dk1">
+          <a:lumMod val="75000"/>
+          <a:lumOff val="25000"/>
+        </a:schemeClr>
+      </a:solidFill>
+      <a:ln w="9525" cap="flat" cmpd="sng" algn="ctr">
+        <a:solidFill>
+          <a:schemeClr val="tx1">
+            <a:lumMod val="65000"/>
+            <a:lumOff val="35000"/>
+          </a:schemeClr>
+        </a:solidFill>
+        <a:round/>
+      </a:ln>
+    </cs:spPr>
+  </cs:downBar>
+  <cs:dropLine>
+    <cs:lnRef idx="0"/>
+    <cs:fillRef idx="0"/>
+    <cs:effectRef idx="0"/>
+    <cs:fontRef idx="minor">
+      <a:schemeClr val="tx1"/>
+    </cs:fontRef>
+    <cs:spPr>
+      <a:ln w="9525" cap="flat" cmpd="sng" algn="ctr">
+        <a:solidFill>
+          <a:schemeClr val="tx1">
+            <a:lumMod val="35000"/>
+            <a:lumOff val="65000"/>
+          </a:schemeClr>
+        </a:solidFill>
+        <a:round/>
+      </a:ln>
+    </cs:spPr>
+  </cs:dropLine>
+  <cs:errorBar>
+    <cs:lnRef idx="0"/>
+    <cs:fillRef idx="0"/>
+    <cs:effectRef idx="0"/>
+    <cs:fontRef idx="minor">
+      <a:schemeClr val="tx1"/>
+    </cs:fontRef>
+    <cs:spPr>
+      <a:ln w="9525" cap="flat" cmpd="sng" algn="ctr">
+        <a:solidFill>
+          <a:schemeClr val="tx1">
+            <a:lumMod val="65000"/>
+            <a:lumOff val="35000"/>
+          </a:schemeClr>
+        </a:solidFill>
+        <a:round/>
+      </a:ln>
+    </cs:spPr>
+  </cs:errorBar>
+  <cs:floor>
+    <cs:lnRef idx="0"/>
+    <cs:fillRef idx="0"/>
+    <cs:effectRef idx="0"/>
+    <cs:fontRef idx="minor">
+      <a:schemeClr val="tx1"/>
+    </cs:fontRef>
+    <cs:spPr>
+      <a:noFill/>
+      <a:ln>
+        <a:noFill/>
+      </a:ln>
+    </cs:spPr>
+  </cs:floor>
+  <cs:gridlineMajor>
+    <cs:lnRef idx="0"/>
+    <cs:fillRef idx="0"/>
+    <cs:effectRef idx="0"/>
+    <cs:fontRef idx="minor">
+      <a:schemeClr val="tx1"/>
+    </cs:fontRef>
+    <cs:spPr>
+      <a:ln w="9525" cap="flat" cmpd="sng" algn="ctr">
+        <a:solidFill>
+          <a:schemeClr val="tx1">
+            <a:lumMod val="15000"/>
+            <a:lumOff val="85000"/>
+          </a:schemeClr>
+        </a:solidFill>
+        <a:round/>
+      </a:ln>
+    </cs:spPr>
+  </cs:gridlineMajor>
+  <cs:gridlineMinor>
+    <cs:lnRef idx="0"/>
+    <cs:fillRef idx="0"/>
+    <cs:effectRef idx="0"/>
+    <cs:fontRef idx="minor">
+      <a:schemeClr val="tx1"/>
+    </cs:fontRef>
+    <cs:spPr>
+      <a:ln w="9525" cap="flat" cmpd="sng" algn="ctr">
+        <a:solidFill>
+          <a:schemeClr val="tx1">
+            <a:lumMod val="5000"/>
+            <a:lumOff val="95000"/>
+          </a:schemeClr>
+        </a:solidFill>
+        <a:round/>
+      </a:ln>
+    </cs:spPr>
+  </cs:gridlineMinor>
+  <cs:hiLoLine>
+    <cs:lnRef idx="0"/>
+    <cs:fillRef idx="0"/>
+    <cs:effectRef idx="0"/>
+    <cs:fontRef idx="minor">
+      <a:schemeClr val="tx1"/>
+    </cs:fontRef>
+    <cs:spPr>
+      <a:ln w="9525" cap="flat" cmpd="sng" algn="ctr">
+        <a:solidFill>
+          <a:schemeClr val="tx1">
+            <a:lumMod val="50000"/>
+            <a:lumOff val="50000"/>
+          </a:schemeClr>
+        </a:solidFill>
+        <a:round/>
+      </a:ln>
+    </cs:spPr>
+  </cs:hiLoLine>
+  <cs:leaderLine>
+    <cs:lnRef idx="0"/>
+    <cs:fillRef idx="0"/>
+    <cs:effectRef idx="0"/>
+    <cs:fontRef idx="minor">
+      <a:schemeClr val="tx1"/>
+    </cs:fontRef>
+    <cs:spPr>
+      <a:ln w="9525" cap="flat" cmpd="sng" algn="ctr">
+        <a:solidFill>
+          <a:schemeClr val="tx1">
+            <a:lumMod val="35000"/>
+            <a:lumOff val="65000"/>
+          </a:schemeClr>
+        </a:solidFill>
+        <a:round/>
+      </a:ln>
+    </cs:spPr>
+  </cs:leaderLine>
+  <cs:legend>
+    <cs:lnRef idx="0"/>
+    <cs:fillRef idx="0"/>
+    <cs:effectRef idx="0"/>
+    <cs:fontRef idx="minor">
+      <a:schemeClr val="tx1">
+        <a:lumMod val="65000"/>
+        <a:lumOff val="35000"/>
+      </a:schemeClr>
+    </cs:fontRef>
+    <cs:defRPr sz="900" kern="1200"/>
+  </cs:legend>
+  <cs:plotArea mods="allowNoFillOverride allowNoLineOverride">
+    <cs:lnRef idx="0"/>
+    <cs:fillRef idx="0"/>
+    <cs:effectRef idx="0"/>
+    <cs:fontRef idx="minor">
+      <a:schemeClr val="dk1"/>
+    </cs:fontRef>
+  </cs:plotArea>
+  <cs:plotArea3D mods="allowNoFillOverride allowNoLineOverride">
+    <cs:lnRef idx="0"/>
+    <cs:fillRef idx="0"/>
+    <cs:effectRef idx="0"/>
+    <cs:fontRef idx="minor">
+      <a:schemeClr val="dk1"/>
+    </cs:fontRef>
+  </cs:plotArea3D>
+  <cs:seriesAxis>
+    <cs:lnRef idx="0"/>
+    <cs:fillRef idx="0"/>
+    <cs:effectRef idx="0"/>
+    <cs:fontRef idx="minor">
+      <a:schemeClr val="tx1">
+        <a:lumMod val="65000"/>
+        <a:lumOff val="35000"/>
+      </a:schemeClr>
+    </cs:fontRef>
+    <cs:defRPr sz="900" kern="1200"/>
+  </cs:seriesAxis>
+  <cs:seriesLine>
+    <cs:lnRef idx="0"/>
+    <cs:fillRef idx="0"/>
+    <cs:effectRef idx="0"/>
+    <cs:fontRef idx="minor">
+      <a:schemeClr val="tx1"/>
+    </cs:fontRef>
+    <cs:spPr>
+      <a:ln w="9525" cap="flat" cmpd="sng" algn="ctr">
+        <a:solidFill>
+          <a:schemeClr val="tx1">
+            <a:lumMod val="35000"/>
+            <a:lumOff val="65000"/>
+          </a:schemeClr>
+        </a:solidFill>
+        <a:round/>
+      </a:ln>
+    </cs:spPr>
+  </cs:seriesLine>
+  <cs:title>
+    <cs:lnRef idx="0"/>
+    <cs:fillRef idx="0"/>
+    <cs:effectRef idx="0"/>
+    <cs:fontRef idx="minor">
+      <a:schemeClr val="tx1">
+        <a:lumMod val="65000"/>
+        <a:lumOff val="35000"/>
+      </a:schemeClr>
+    </cs:fontRef>
+    <cs:defRPr sz="1600" b="1" kern="1200" cap="all" baseline="0"/>
+  </cs:title>
+  <cs:trendline>
+    <cs:lnRef idx="0">
+      <cs:styleClr val="auto"/>
+    </cs:lnRef>
+    <cs:fillRef idx="0"/>
+    <cs:effectRef idx="0"/>
+    <cs:fontRef idx="minor">
+      <a:schemeClr val="tx1"/>
+    </cs:fontRef>
+    <cs:spPr>
+      <a:ln w="19050" cap="rnd">
+        <a:solidFill>
+          <a:schemeClr val="phClr"/>
+        </a:solidFill>
+        <a:prstDash val="sysDash"/>
+      </a:ln>
+    </cs:spPr>
+  </cs:trendline>
+  <cs:trendlineLabel>
+    <cs:lnRef idx="0"/>
+    <cs:fillRef idx="0"/>
+    <cs:effectRef idx="0"/>
+    <cs:fontRef idx="minor">
+      <a:schemeClr val="tx1">
+        <a:lumMod val="65000"/>
+        <a:lumOff val="35000"/>
+      </a:schemeClr>
+    </cs:fontRef>
+    <cs:defRPr sz="900" kern="1200"/>
+  </cs:trendlineLabel>
+  <cs:upBar>
+    <cs:lnRef idx="0"/>
+    <cs:fillRef idx="0"/>
+    <cs:effectRef idx="0"/>
+    <cs:fontRef idx="minor">
+      <a:schemeClr val="tx1"/>
+    </cs:fontRef>
+    <cs:spPr>
+      <a:solidFill>
+        <a:schemeClr val="lt1"/>
+      </a:solidFill>
+      <a:ln w="9525" cap="flat" cmpd="sng" algn="ctr">
+        <a:solidFill>
+          <a:schemeClr val="tx1">
+            <a:lumMod val="65000"/>
+            <a:lumOff val="35000"/>
+          </a:schemeClr>
+        </a:solidFill>
+        <a:round/>
+      </a:ln>
+    </cs:spPr>
+  </cs:upBar>
+  <cs:valueAxis>
+    <cs:lnRef idx="0"/>
+    <cs:fillRef idx="0"/>
+    <cs:effectRef idx="0"/>
+    <cs:fontRef idx="minor">
+      <a:schemeClr val="tx1">
+        <a:lumMod val="65000"/>
+        <a:lumOff val="35000"/>
+      </a:schemeClr>
+    </cs:fontRef>
+    <cs:defRPr sz="900" kern="1200"/>
+  </cs:valueAxis>
+  <cs:wall>
+    <cs:lnRef idx="0"/>
+    <cs:fillRef idx="0"/>
+    <cs:effectRef idx="0"/>
+    <cs:fontRef idx="minor">
+      <a:schemeClr val="tx1"/>
+    </cs:fontRef>
+    <cs:spPr>
+      <a:noFill/>
+      <a:ln>
+        <a:noFill/>
+      </a:ln>
+    </cs:spPr>
+  </cs:wall>
+</cs:chartStyle>
+</file>
+
 <file path=word/theme/theme1.xml><?xml version="1.0" encoding="utf-8"?>
 <a:theme xmlns:a="http://schemas.openxmlformats.org/drawingml/2006/main" name="Tema di Office">
   <a:themeElements>

</xml_diff>